<commit_message>
add full paper doc for CV
</commit_message>
<xml_diff>
--- a/document/forCV/AD paper draft.docx
+++ b/document/forCV/AD paper draft.docx
@@ -151,6 +151,7 @@
       <w:r>
         <w:t xml:space="preserve"> It has captured </w:t>
       </w:r>
+      <w:proofErr w:type="gramStart"/>
       <w:r>
         <w:t>1</w:t>
       </w:r>
@@ -158,7 +159,11 @@
         <w:t>6</w:t>
       </w:r>
       <w:r>
-        <w:t xml:space="preserve"> win cases in recent </w:t>
+        <w:t xml:space="preserve"> win</w:t>
+      </w:r>
+      <w:proofErr w:type="gramEnd"/>
+      <w:r>
+        <w:t xml:space="preserve"> cases in recent </w:t>
       </w:r>
       <w:r>
         <w:t>6</w:t>
@@ -481,7 +486,15 @@
         <w:t xml:space="preserve">a </w:t>
       </w:r>
       <w:r>
-        <w:t>significant delay between the occurrence of drift and the resulting control chart violation. As production volume increases, faster response to process drift becomes necessary in order to assure high product quality and low cost.</w:t>
+        <w:t xml:space="preserve">significant delay between the occurrence of drift and the resulting control chart violation. As production volume increases, faster response to process drift becomes necessary </w:t>
+      </w:r>
+      <w:proofErr w:type="gramStart"/>
+      <w:r>
+        <w:t>in order to</w:t>
+      </w:r>
+      <w:proofErr w:type="gramEnd"/>
+      <w:r>
+        <w:t xml:space="preserve"> assure high product quality and low cost.</w:t>
       </w:r>
       <w:r>
         <w:t xml:space="preserve"> As such, </w:t>
@@ -684,7 +697,15 @@
       </w:r>
       <w:proofErr w:type="spellEnd"/>
       <w:r>
-        <w:t xml:space="preserve"> alert, engineers have to diagnose the OOC </w:t>
+        <w:t xml:space="preserve"> alert, engineers </w:t>
+      </w:r>
+      <w:proofErr w:type="gramStart"/>
+      <w:r>
+        <w:t>have to</w:t>
+      </w:r>
+      <w:proofErr w:type="gramEnd"/>
+      <w:r>
+        <w:t xml:space="preserve"> diagnose the OOC </w:t>
       </w:r>
       <w:r>
         <w:t>char</w:t>
@@ -776,6 +797,7 @@
       <w:r>
         <w:t xml:space="preserve"> </w:t>
       </w:r>
+      <w:proofErr w:type="gramStart"/>
       <w:r>
         <w:lastRenderedPageBreak/>
         <w:t xml:space="preserve">are </w:t>
@@ -783,6 +805,7 @@
       <w:r>
         <w:t>the parameters</w:t>
       </w:r>
+      <w:proofErr w:type="gramEnd"/>
       <w:r>
         <w:t xml:space="preserve"> </w:t>
       </w:r>
@@ -1232,10 +1255,18 @@
         <w:t>nance (CM)</w:t>
       </w:r>
       <w:r>
-        <w:t xml:space="preserve">, process chambers,  </w:t>
-      </w:r>
-      <w:r>
-        <w:t xml:space="preserve">recipes, </w:t>
+        <w:t xml:space="preserve">, process </w:t>
+      </w:r>
+      <w:proofErr w:type="gramStart"/>
+      <w:r>
+        <w:t xml:space="preserve">chambers,  </w:t>
+      </w:r>
+      <w:r>
+        <w:t>recipes</w:t>
+      </w:r>
+      <w:proofErr w:type="gramEnd"/>
+      <w:r>
+        <w:t xml:space="preserve">, </w:t>
       </w:r>
       <w:r>
         <w:t>special work request (SWR), quality deviation report (QDR)</w:t>
@@ -1331,21 +1362,19 @@
       </w:r>
       <w:r>
         <w:rPr>
-          <w:rFonts w:eastAsia="SimSun"/>
           <w:lang w:eastAsia="zh-CN"/>
         </w:rPr>
         <w:instrText xml:space="preserve"> </w:instrText>
       </w:r>
       <w:r>
         <w:rPr>
-          <w:rFonts w:eastAsia="SimSun" w:hint="eastAsia"/>
+          <w:rFonts w:hint="eastAsia"/>
           <w:lang w:eastAsia="zh-CN"/>
         </w:rPr>
         <w:instrText>= 1 \* ROMAN</w:instrText>
       </w:r>
       <w:r>
         <w:rPr>
-          <w:rFonts w:eastAsia="SimSun"/>
           <w:lang w:eastAsia="zh-CN"/>
         </w:rPr>
         <w:instrText xml:space="preserve"> </w:instrText>
@@ -1355,7 +1384,6 @@
       </w:r>
       <w:r>
         <w:rPr>
-          <w:rFonts w:eastAsia="SimSun"/>
           <w:noProof/>
           <w:lang w:eastAsia="zh-CN"/>
         </w:rPr>
@@ -1383,21 +1411,19 @@
       </w:r>
       <w:r>
         <w:rPr>
-          <w:rFonts w:eastAsia="SimSun"/>
           <w:lang w:eastAsia="zh-CN"/>
         </w:rPr>
         <w:instrText xml:space="preserve"> </w:instrText>
       </w:r>
       <w:r>
         <w:rPr>
-          <w:rFonts w:eastAsia="SimSun" w:hint="eastAsia"/>
+          <w:rFonts w:hint="eastAsia"/>
           <w:lang w:eastAsia="zh-CN"/>
         </w:rPr>
         <w:instrText>= 1 \* ROMAN</w:instrText>
       </w:r>
       <w:r>
         <w:rPr>
-          <w:rFonts w:eastAsia="SimSun"/>
           <w:lang w:eastAsia="zh-CN"/>
         </w:rPr>
         <w:instrText xml:space="preserve"> </w:instrText>
@@ -1407,7 +1433,6 @@
       </w:r>
       <w:r>
         <w:rPr>
-          <w:rFonts w:eastAsia="SimSun"/>
           <w:noProof/>
           <w:lang w:eastAsia="zh-CN"/>
         </w:rPr>
@@ -1950,21 +1975,19 @@
       </w:r>
       <w:r>
         <w:rPr>
-          <w:rFonts w:eastAsia="SimSun"/>
           <w:lang w:eastAsia="zh-CN"/>
         </w:rPr>
         <w:instrText xml:space="preserve"> </w:instrText>
       </w:r>
       <w:r>
         <w:rPr>
-          <w:rFonts w:eastAsia="SimSun" w:hint="eastAsia"/>
+          <w:rFonts w:hint="eastAsia"/>
           <w:lang w:eastAsia="zh-CN"/>
         </w:rPr>
         <w:instrText>= 2 \* ROMAN</w:instrText>
       </w:r>
       <w:r>
         <w:rPr>
-          <w:rFonts w:eastAsia="SimSun"/>
           <w:lang w:eastAsia="zh-CN"/>
         </w:rPr>
         <w:instrText xml:space="preserve"> </w:instrText>
@@ -1974,7 +1997,6 @@
       </w:r>
       <w:r>
         <w:rPr>
-          <w:rFonts w:eastAsia="SimSun"/>
           <w:noProof/>
           <w:lang w:eastAsia="zh-CN"/>
         </w:rPr>
@@ -2024,21 +2046,19 @@
       </w:r>
       <w:r>
         <w:rPr>
-          <w:rFonts w:eastAsia="SimSun"/>
           <w:lang w:eastAsia="zh-CN"/>
         </w:rPr>
         <w:instrText xml:space="preserve"> </w:instrText>
       </w:r>
       <w:r>
         <w:rPr>
-          <w:rFonts w:eastAsia="SimSun" w:hint="eastAsia"/>
+          <w:rFonts w:hint="eastAsia"/>
           <w:lang w:eastAsia="zh-CN"/>
         </w:rPr>
         <w:instrText>= 3 \* ROMAN</w:instrText>
       </w:r>
       <w:r>
         <w:rPr>
-          <w:rFonts w:eastAsia="SimSun"/>
           <w:lang w:eastAsia="zh-CN"/>
         </w:rPr>
         <w:instrText xml:space="preserve"> </w:instrText>
@@ -2048,7 +2068,6 @@
       </w:r>
       <w:r>
         <w:rPr>
-          <w:rFonts w:eastAsia="SimSun"/>
           <w:noProof/>
           <w:lang w:eastAsia="zh-CN"/>
         </w:rPr>
@@ -2088,21 +2107,19 @@
       </w:r>
       <w:r>
         <w:rPr>
-          <w:rFonts w:eastAsia="SimSun"/>
           <w:lang w:eastAsia="zh-CN"/>
         </w:rPr>
         <w:instrText xml:space="preserve"> </w:instrText>
       </w:r>
       <w:r>
         <w:rPr>
-          <w:rFonts w:eastAsia="SimSun" w:hint="eastAsia"/>
+          <w:rFonts w:hint="eastAsia"/>
           <w:lang w:eastAsia="zh-CN"/>
         </w:rPr>
         <w:instrText>= 4 \* ROMAN</w:instrText>
       </w:r>
       <w:r>
         <w:rPr>
-          <w:rFonts w:eastAsia="SimSun"/>
           <w:lang w:eastAsia="zh-CN"/>
         </w:rPr>
         <w:instrText xml:space="preserve"> </w:instrText>
@@ -2112,7 +2129,6 @@
       </w:r>
       <w:r>
         <w:rPr>
-          <w:rFonts w:eastAsia="SimSun"/>
           <w:noProof/>
           <w:lang w:eastAsia="zh-CN"/>
         </w:rPr>
@@ -2155,21 +2171,19 @@
       </w:r>
       <w:r>
         <w:rPr>
-          <w:rFonts w:eastAsia="SimSun"/>
           <w:lang w:eastAsia="zh-CN"/>
         </w:rPr>
         <w:instrText xml:space="preserve"> </w:instrText>
       </w:r>
       <w:r>
         <w:rPr>
-          <w:rFonts w:eastAsia="SimSun" w:hint="eastAsia"/>
+          <w:rFonts w:hint="eastAsia"/>
           <w:lang w:eastAsia="zh-CN"/>
         </w:rPr>
         <w:instrText>= 2 \* ROMAN</w:instrText>
       </w:r>
       <w:r>
         <w:rPr>
-          <w:rFonts w:eastAsia="SimSun"/>
           <w:lang w:eastAsia="zh-CN"/>
         </w:rPr>
         <w:instrText xml:space="preserve"> </w:instrText>
@@ -2179,7 +2193,6 @@
       </w:r>
       <w:r>
         <w:rPr>
-          <w:rFonts w:eastAsia="SimSun"/>
           <w:noProof/>
           <w:lang w:eastAsia="zh-CN"/>
         </w:rPr>
@@ -2755,21 +2768,19 @@
       </w:r>
       <w:r>
         <w:rPr>
-          <w:rFonts w:eastAsia="SimSun"/>
           <w:lang w:eastAsia="zh-CN"/>
         </w:rPr>
         <w:instrText xml:space="preserve"> </w:instrText>
       </w:r>
       <w:r>
         <w:rPr>
-          <w:rFonts w:eastAsia="SimSun" w:hint="eastAsia"/>
+          <w:rFonts w:hint="eastAsia"/>
           <w:lang w:eastAsia="zh-CN"/>
         </w:rPr>
         <w:instrText>= 3 \* ROMAN</w:instrText>
       </w:r>
       <w:r>
         <w:rPr>
-          <w:rFonts w:eastAsia="SimSun"/>
           <w:lang w:eastAsia="zh-CN"/>
         </w:rPr>
         <w:instrText xml:space="preserve"> </w:instrText>
@@ -2779,7 +2790,6 @@
       </w:r>
       <w:r>
         <w:rPr>
-          <w:rFonts w:eastAsia="SimSun"/>
           <w:noProof/>
           <w:lang w:eastAsia="zh-CN"/>
         </w:rPr>
@@ -2800,7 +2810,13 @@
         <w:t xml:space="preserve"> Example of</w:t>
       </w:r>
       <w:r>
-        <w:t xml:space="preserve"> OOC charts</w:t>
+        <w:t xml:space="preserve"> OOC </w:t>
+      </w:r>
+      <w:r>
+        <w:t>C</w:t>
+      </w:r>
+      <w:r>
+        <w:t>harts</w:t>
       </w:r>
       <w:r>
         <w:t xml:space="preserve"> </w:t>
@@ -3245,21 +3261,19 @@
       </w:r>
       <w:r>
         <w:rPr>
-          <w:rFonts w:eastAsia="SimSun"/>
           <w:lang w:eastAsia="zh-CN"/>
         </w:rPr>
         <w:instrText xml:space="preserve"> </w:instrText>
       </w:r>
       <w:r>
         <w:rPr>
-          <w:rFonts w:eastAsia="SimSun" w:hint="eastAsia"/>
+          <w:rFonts w:hint="eastAsia"/>
           <w:lang w:eastAsia="zh-CN"/>
         </w:rPr>
         <w:instrText>= 4 \* ROMAN</w:instrText>
       </w:r>
       <w:r>
         <w:rPr>
-          <w:rFonts w:eastAsia="SimSun"/>
           <w:lang w:eastAsia="zh-CN"/>
         </w:rPr>
         <w:instrText xml:space="preserve"> </w:instrText>
@@ -3269,7 +3283,6 @@
       </w:r>
       <w:r>
         <w:rPr>
-          <w:rFonts w:eastAsia="SimSun"/>
           <w:noProof/>
           <w:lang w:eastAsia="zh-CN"/>
         </w:rPr>
@@ -4741,21 +4754,19 @@
       </w:r>
       <w:r>
         <w:rPr>
-          <w:rFonts w:eastAsia="SimSun"/>
           <w:lang w:eastAsia="zh-CN"/>
         </w:rPr>
         <w:instrText xml:space="preserve"> </w:instrText>
       </w:r>
       <w:r>
         <w:rPr>
-          <w:rFonts w:eastAsia="SimSun" w:hint="eastAsia"/>
+          <w:rFonts w:hint="eastAsia"/>
           <w:lang w:eastAsia="zh-CN"/>
         </w:rPr>
         <w:instrText>= 5 \* ROMAN</w:instrText>
       </w:r>
       <w:r>
         <w:rPr>
-          <w:rFonts w:eastAsia="SimSun"/>
           <w:lang w:eastAsia="zh-CN"/>
         </w:rPr>
         <w:instrText xml:space="preserve"> </w:instrText>
@@ -4765,7 +4776,6 @@
       </w:r>
       <w:r>
         <w:rPr>
-          <w:rFonts w:eastAsia="SimSun"/>
           <w:noProof/>
           <w:lang w:eastAsia="zh-CN"/>
         </w:rPr>
@@ -4790,21 +4800,19 @@
       </w:r>
       <w:r>
         <w:rPr>
-          <w:rFonts w:eastAsia="SimSun"/>
           <w:lang w:eastAsia="zh-CN"/>
         </w:rPr>
         <w:instrText xml:space="preserve"> </w:instrText>
       </w:r>
       <w:r>
         <w:rPr>
-          <w:rFonts w:eastAsia="SimSun" w:hint="eastAsia"/>
+          <w:rFonts w:hint="eastAsia"/>
           <w:lang w:eastAsia="zh-CN"/>
         </w:rPr>
         <w:instrText>= 4 \* ROMAN</w:instrText>
       </w:r>
       <w:r>
         <w:rPr>
-          <w:rFonts w:eastAsia="SimSun"/>
           <w:lang w:eastAsia="zh-CN"/>
         </w:rPr>
         <w:instrText xml:space="preserve"> </w:instrText>
@@ -4814,7 +4822,6 @@
       </w:r>
       <w:r>
         <w:rPr>
-          <w:rFonts w:eastAsia="SimSun"/>
           <w:noProof/>
           <w:lang w:eastAsia="zh-CN"/>
         </w:rPr>
@@ -4827,7 +4834,13 @@
         <w:br/>
       </w:r>
       <w:r>
-        <w:t xml:space="preserve">Historical Feedback Example in AD report </w:t>
+        <w:t xml:space="preserve">Historical Feedback Example in AD </w:t>
+      </w:r>
+      <w:r>
+        <w:t>R</w:t>
+      </w:r>
+      <w:r>
+        <w:t xml:space="preserve">eport </w:t>
       </w:r>
     </w:p>
     <w:tbl>
@@ -5277,21 +5290,19 @@
       </w:r>
       <w:r>
         <w:rPr>
-          <w:rFonts w:eastAsia="SimSun"/>
           <w:lang w:eastAsia="zh-CN"/>
         </w:rPr>
         <w:instrText xml:space="preserve"> </w:instrText>
       </w:r>
       <w:r>
         <w:rPr>
-          <w:rFonts w:eastAsia="SimSun" w:hint="eastAsia"/>
+          <w:rFonts w:hint="eastAsia"/>
           <w:lang w:eastAsia="zh-CN"/>
         </w:rPr>
         <w:instrText>= 6 \* ROMAN</w:instrText>
       </w:r>
       <w:r>
         <w:rPr>
-          <w:rFonts w:eastAsia="SimSun"/>
           <w:lang w:eastAsia="zh-CN"/>
         </w:rPr>
         <w:instrText xml:space="preserve"> </w:instrText>
@@ -5301,7 +5312,6 @@
       </w:r>
       <w:r>
         <w:rPr>
-          <w:rFonts w:eastAsia="SimSun"/>
           <w:noProof/>
           <w:lang w:eastAsia="zh-CN"/>
         </w:rPr>
@@ -5880,7 +5890,15 @@
         <w:t>st</w:t>
       </w:r>
       <w:r>
-        <w:t xml:space="preserve"> round of ranking does perform absolutely good accuracy, sometimes </w:t>
+        <w:t xml:space="preserve"> round of ranking does perform </w:t>
+      </w:r>
+      <w:proofErr w:type="gramStart"/>
+      <w:r>
+        <w:t>absolutely good</w:t>
+      </w:r>
+      <w:proofErr w:type="gramEnd"/>
+      <w:r>
+        <w:t xml:space="preserve"> accuracy, sometimes </w:t>
       </w:r>
       <w:r>
         <w:t xml:space="preserve">AD highlights obviously not true root causes </w:t>
@@ -5916,7 +5934,15 @@
         <w:t>nd</w:t>
       </w:r>
       <w:r>
-        <w:t xml:space="preserve"> round of ranking helps reduce false alarms.</w:t>
+        <w:t xml:space="preserve"> round of ranking helps </w:t>
+      </w:r>
+      <w:proofErr w:type="gramStart"/>
+      <w:r>
+        <w:t>reduce</w:t>
+      </w:r>
+      <w:proofErr w:type="gramEnd"/>
+      <w:r>
+        <w:t xml:space="preserve"> false alarms.</w:t>
       </w:r>
     </w:p>
     <w:p>
@@ -6299,6 +6325,7 @@
         </w:rPr>
         <w:t xml:space="preserve"> A false alarm </w:t>
       </w:r>
+      <w:proofErr w:type="gramStart"/>
       <w:r>
         <w:rPr>
           <w:sz w:val="16"/>
@@ -6306,6 +6333,7 @@
         </w:rPr>
         <w:t>example</w:t>
       </w:r>
+      <w:proofErr w:type="gramEnd"/>
       <w:r>
         <w:rPr>
           <w:sz w:val="16"/>
@@ -6355,235 +6383,79 @@
       <w:r>
         <w:t xml:space="preserve">also might pose a threat to the running time. </w:t>
       </w:r>
-    </w:p>
-    <w:p/>
-    <w:p>
-      <w:r>
-        <w:t>standing for the number of autoregressive terms,</w:t>
+      <w:r>
+        <w:t xml:space="preserve">P, d and q </w:t>
+      </w:r>
+      <w:r>
+        <w:t>stand for the number of autoregressive terms,</w:t>
       </w:r>
       <w:r>
         <w:t xml:space="preserve"> </w:t>
       </w:r>
       <w:r>
-        <w:t xml:space="preserve">the </w:t>
-      </w:r>
-      <w:r>
-        <w:t>number of nonseasonal differences needed for stationarity, and the number of lagged forecast errors in the prediction equation.</w:t>
-      </w:r>
-    </w:p>
-    <w:p/>
-    <w:p/>
-    <w:p/>
-    <w:p/>
-    <w:p/>
-    <w:p/>
-    <w:p/>
-    <w:p/>
-    <w:p/>
-    <w:p/>
-    <w:p/>
-    <w:p/>
-    <w:p/>
-    <w:p/>
-    <w:p>
-      <w:pPr>
-        <w:pStyle w:val="Heading1"/>
-      </w:pPr>
-      <w:r>
-        <w:t>Data Libraries</w:t>
+        <w:t>the number of nonseasonal differences needed for stationarity, and the number of lagged forecast errors in the prediction equation</w:t>
+      </w:r>
+      <w:r>
+        <w:t>, respectively</w:t>
+      </w:r>
+      <w:r>
+        <w:t>.</w:t>
       </w:r>
     </w:p>
     <w:p>
-      <w:r>
-        <w:t xml:space="preserve">RDA and PEE provide a domain knowledge library </w:t>
-      </w:r>
-      <w:r>
-        <w:t xml:space="preserve">containing </w:t>
-      </w:r>
-      <w:r>
-        <w:t xml:space="preserve">the </w:t>
-      </w:r>
-      <w:r>
-        <w:t>defect parameter</w:t>
+      <w:pPr>
+        <w:pStyle w:val="Normal2"/>
+      </w:pPr>
+      <w:r>
+        <w:t>Our core idea using linear regression is to judge the slope difference of</w:t>
+      </w:r>
+      <w:r>
+        <w:t xml:space="preserve"> fitted curves and the percentage of OOC points </w:t>
+      </w:r>
+      <w:r>
+        <w:t xml:space="preserve">from each curve </w:t>
+      </w:r>
+      <w:r>
+        <w:t xml:space="preserve">for commonality checking. </w:t>
+      </w:r>
+      <w:r>
+        <w:t xml:space="preserve">This solution needs a few </w:t>
+      </w:r>
+      <w:r>
+        <w:t>parameters as configuration</w:t>
       </w:r>
       <w:r>
         <w:t>s</w:t>
       </w:r>
       <w:r>
-        <w:t xml:space="preserve"> </w:t>
-      </w:r>
-      <w:r>
-        <w:t xml:space="preserve">and </w:t>
-      </w:r>
-      <w:r>
-        <w:t xml:space="preserve">the </w:t>
-      </w:r>
-      <w:r>
-        <w:t xml:space="preserve">corresponding </w:t>
-      </w:r>
-      <w:r>
-        <w:t xml:space="preserve">process step pattern. </w:t>
-      </w:r>
-      <w:r>
-        <w:t xml:space="preserve">With defect parameter obtained from OOC charts, the library can be searched and </w:t>
-      </w:r>
-      <w:r>
-        <w:t>then narrows down the suspicious steps</w:t>
-      </w:r>
-      <w:r>
-        <w:t xml:space="preserve"> to reduce the analysis time</w:t>
-      </w:r>
-      <w:r>
-        <w:t xml:space="preserve">. </w:t>
-      </w:r>
-      <w:r>
-        <w:t>This domain knowledge library serves a key role in AD and greatly improve overall accuracy</w:t>
-      </w:r>
-      <w:r>
-        <w:t xml:space="preserve"> and performance</w:t>
-      </w:r>
-      <w:r>
-        <w:t>.</w:t>
-      </w:r>
-      <w:r>
-        <w:t xml:space="preserve"> </w:t>
+        <w:t xml:space="preserve"> of trend detection algorithm such as </w:t>
+      </w:r>
+      <w:r>
+        <w:t xml:space="preserve">the range of slope difference, upper and lower limitations of OOC percentage from curves representing all the instances in some step. Those parameters are learning from Past Lesson Learnt Library stored all the past analysis results in MSSQL. </w:t>
+      </w:r>
+      <w:r>
+        <w:t xml:space="preserve">Fig. 5 illustrates the proposed trend detection flow. </w:t>
       </w:r>
     </w:p>
     <w:p>
       <w:pPr>
         <w:pStyle w:val="Normal2"/>
-      </w:pPr>
-      <w:r>
-        <w:t xml:space="preserve">There is another library called </w:t>
-      </w:r>
-      <w:r>
-        <w:t xml:space="preserve">Past </w:t>
-      </w:r>
-      <w:r>
-        <w:t xml:space="preserve">Lesson </w:t>
-      </w:r>
-      <w:r>
-        <w:t>Learn</w:t>
-      </w:r>
-      <w:r>
-        <w:t>t</w:t>
-      </w:r>
-      <w:r>
-        <w:t xml:space="preserve"> Library stored in MSSQL to </w:t>
-      </w:r>
-      <w:r>
-        <w:t xml:space="preserve">track all the feedback from RDA and PEE engineers. </w:t>
-      </w:r>
-      <w:r>
-        <w:t>We maintain this library not only for avoiding the wrong diagnostic</w:t>
-      </w:r>
-      <w:r>
-        <w:t xml:space="preserve"> </w:t>
-      </w:r>
-      <w:r>
-        <w:t>repeatedly and reminding users past root causes in terms of the same chart</w:t>
-      </w:r>
-      <w:r>
-        <w:t xml:space="preserve">, but also build a golden dataset for future analysis enhancement and algorithm improvement. </w:t>
-      </w:r>
+        <w:rPr>
+          <w:rFonts w:eastAsiaTheme="minorEastAsia"/>
+          <w:lang w:eastAsia="zh-CN"/>
+        </w:rPr>
+      </w:pPr>
     </w:p>
     <w:p>
-      <w:pPr>
-        <w:pStyle w:val="Heading1"/>
-      </w:pPr>
-      <w:r>
-        <w:t xml:space="preserve">AD as </w:t>
-      </w:r>
-      <w:r>
-        <w:t xml:space="preserve">a </w:t>
-      </w:r>
-      <w:r>
-        <w:t>Big Data Application</w:t>
-      </w:r>
-    </w:p>
-    <w:p>
-      <w:pPr>
-        <w:pStyle w:val="Normal2"/>
-        <w:ind w:firstLine="0"/>
-      </w:pPr>
-      <w:r>
-        <w:t xml:space="preserve">AD </w:t>
-      </w:r>
-      <w:r>
-        <w:t>currently is embedded in an end-to-end big data application</w:t>
-      </w:r>
-      <w:r>
-        <w:t xml:space="preserve">. </w:t>
-      </w:r>
-      <w:r>
-        <w:t xml:space="preserve">Refer to Fig. </w:t>
-      </w:r>
-      <w:r>
-        <w:t>5</w:t>
-      </w:r>
-      <w:r>
-        <w:t xml:space="preserve"> for the system overview of the entire application. </w:t>
-      </w:r>
-    </w:p>
-    <w:p>
-      <w:pPr>
-        <w:pStyle w:val="Normal2"/>
-      </w:pPr>
-      <w:r>
-        <w:t xml:space="preserve">The application is executed on a big data system named Hadoop. It includes </w:t>
-      </w:r>
-      <w:r>
-        <w:t>ingesting raw datasets from Hive, Teradata and HBase</w:t>
-      </w:r>
-      <w:r>
-        <w:t>, data ETL to form efficient data</w:t>
-      </w:r>
-      <w:r>
-        <w:t xml:space="preserve"> </w:t>
-      </w:r>
-      <w:r>
-        <w:t>frame</w:t>
-      </w:r>
-      <w:r>
-        <w:t>s</w:t>
-      </w:r>
-      <w:r>
-        <w:t xml:space="preserve"> </w:t>
-      </w:r>
-      <w:r>
-        <w:lastRenderedPageBreak/>
-        <w:t xml:space="preserve">and root cause </w:t>
-      </w:r>
-      <w:r>
-        <w:t xml:space="preserve">analysis </w:t>
-      </w:r>
-      <w:r>
-        <w:t>to select the most possible ones based on ranking numbers</w:t>
-      </w:r>
-      <w:r>
-        <w:t xml:space="preserve"> and correlation results</w:t>
-      </w:r>
-      <w:r>
-        <w:t xml:space="preserve">. </w:t>
-      </w:r>
-    </w:p>
-    <w:p>
-      <w:pPr>
-        <w:pStyle w:val="Normal2"/>
-      </w:pPr>
-      <w:bookmarkStart w:id="1" w:name="_GoBack"/>
-      <w:bookmarkEnd w:id="1"/>
-    </w:p>
-    <w:p>
       <w:r>
         <w:rPr>
           <w:noProof/>
         </w:rPr>
         <w:drawing>
-          <wp:inline distT="0" distB="0" distL="0" distR="0" wp14:anchorId="6735363B" wp14:editId="74BB9F01">
-            <wp:extent cx="3200400" cy="2899410"/>
-            <wp:effectExtent l="0" t="0" r="0" b="0"/>
-            <wp:docPr id="2" name="Picture 2"/>
+          <wp:inline distT="0" distB="0" distL="0" distR="0" wp14:anchorId="65B4B5D9" wp14:editId="06F0455B">
+            <wp:extent cx="3200400" cy="3574415"/>
+            <wp:effectExtent l="0" t="0" r="0" b="6985"/>
+            <wp:docPr id="3" name="Picture 3"/>
             <wp:cNvGraphicFramePr>
               <a:graphicFrameLocks xmlns:a="http://schemas.openxmlformats.org/drawingml/2006/main" noChangeAspect="1"/>
             </wp:cNvGraphicFramePr>
@@ -6603,6 +6475,2096 @@
                   <pic:spPr>
                     <a:xfrm>
                       <a:off x="0" y="0"/>
+                      <a:ext cx="3200400" cy="3574415"/>
+                    </a:xfrm>
+                    <a:prstGeom prst="rect">
+                      <a:avLst/>
+                    </a:prstGeom>
+                  </pic:spPr>
+                </pic:pic>
+              </a:graphicData>
+            </a:graphic>
+          </wp:inline>
+        </w:drawing>
+      </w:r>
+    </w:p>
+    <w:p>
+      <w:pPr>
+        <w:pStyle w:val="Normal2"/>
+        <w:ind w:firstLine="0"/>
+        <w:rPr>
+          <w:sz w:val="16"/>
+          <w:szCs w:val="16"/>
+        </w:rPr>
+      </w:pPr>
+      <w:r>
+        <w:rPr>
+          <w:sz w:val="16"/>
+          <w:szCs w:val="16"/>
+        </w:rPr>
+        <w:t xml:space="preserve">Fig. </w:t>
+      </w:r>
+      <w:r>
+        <w:rPr>
+          <w:sz w:val="16"/>
+          <w:szCs w:val="16"/>
+        </w:rPr>
+        <w:t>5</w:t>
+      </w:r>
+      <w:r>
+        <w:rPr>
+          <w:sz w:val="16"/>
+          <w:szCs w:val="16"/>
+        </w:rPr>
+        <w:t>.</w:t>
+      </w:r>
+      <w:r>
+        <w:rPr>
+          <w:sz w:val="16"/>
+          <w:szCs w:val="16"/>
+        </w:rPr>
+        <w:t xml:space="preserve"> Trend detection flow.</w:t>
+      </w:r>
+    </w:p>
+    <w:p/>
+    <w:p>
+      <w:pPr>
+        <w:pStyle w:val="Normal2"/>
+      </w:pPr>
+      <w:r>
+        <w:t>After filtering out false alarms as root cause analysis results, we re-rank several final remaining root causes considering the weight of commonality. The more recent OOC points hit</w:t>
+      </w:r>
+      <w:r>
+        <w:t xml:space="preserve">, </w:t>
+      </w:r>
+      <w:r>
+        <w:t>the higher correlation values and ranking numbers obtained</w:t>
+      </w:r>
+      <w:r>
+        <w:t xml:space="preserve"> for each potential root cause</w:t>
+      </w:r>
+      <w:r>
+        <w:t xml:space="preserve">. </w:t>
+      </w:r>
+    </w:p>
+    <w:p>
+      <w:pPr>
+        <w:pStyle w:val="Normal2"/>
+      </w:pPr>
+      <w:r>
+        <w:lastRenderedPageBreak/>
+        <w:t xml:space="preserve">Curve trend detection </w:t>
+      </w:r>
+      <w:proofErr w:type="gramStart"/>
+      <w:r>
+        <w:t>definitely reduces</w:t>
+      </w:r>
+      <w:proofErr w:type="gramEnd"/>
+      <w:r>
+        <w:t xml:space="preserve"> many false alarms. A comparison of potential root causes provided by AD before and after the 2</w:t>
+      </w:r>
+      <w:r>
+        <w:t>nd</w:t>
+      </w:r>
+      <w:r>
+        <w:t xml:space="preserve"> rou</w:t>
+      </w:r>
+      <w:bookmarkStart w:id="1" w:name="_GoBack"/>
+      <w:bookmarkEnd w:id="1"/>
+      <w:r>
+        <w:t xml:space="preserve">nd of ranking is depicted in </w:t>
+      </w:r>
+      <w:r>
+        <w:t xml:space="preserve">Table </w:t>
+      </w:r>
+      <w:r>
+        <w:fldChar w:fldCharType="begin"/>
+      </w:r>
+      <w:r>
+        <w:rPr>
+          <w:lang w:eastAsia="zh-CN"/>
+        </w:rPr>
+        <w:instrText xml:space="preserve"> </w:instrText>
+      </w:r>
+      <w:r>
+        <w:rPr>
+          <w:rFonts w:hint="eastAsia"/>
+          <w:lang w:eastAsia="zh-CN"/>
+        </w:rPr>
+        <w:instrText>= 7 \* ROMAN</w:instrText>
+      </w:r>
+      <w:r>
+        <w:rPr>
+          <w:lang w:eastAsia="zh-CN"/>
+        </w:rPr>
+        <w:instrText xml:space="preserve"> </w:instrText>
+      </w:r>
+      <w:r>
+        <w:fldChar w:fldCharType="separate"/>
+      </w:r>
+      <w:r>
+        <w:rPr>
+          <w:noProof/>
+          <w:lang w:eastAsia="zh-CN"/>
+        </w:rPr>
+        <w:t>VII</w:t>
+      </w:r>
+      <w:r>
+        <w:fldChar w:fldCharType="end"/>
+      </w:r>
+      <w:r>
+        <w:t xml:space="preserve"> and Table </w:t>
+      </w:r>
+      <w:r>
+        <w:fldChar w:fldCharType="begin"/>
+      </w:r>
+      <w:r>
+        <w:rPr>
+          <w:lang w:eastAsia="zh-CN"/>
+        </w:rPr>
+        <w:instrText xml:space="preserve"> </w:instrText>
+      </w:r>
+      <w:r>
+        <w:rPr>
+          <w:rFonts w:hint="eastAsia"/>
+          <w:lang w:eastAsia="zh-CN"/>
+        </w:rPr>
+        <w:instrText>= 8 \* ROMAN</w:instrText>
+      </w:r>
+      <w:r>
+        <w:rPr>
+          <w:lang w:eastAsia="zh-CN"/>
+        </w:rPr>
+        <w:instrText xml:space="preserve"> </w:instrText>
+      </w:r>
+      <w:r>
+        <w:fldChar w:fldCharType="separate"/>
+      </w:r>
+      <w:r>
+        <w:rPr>
+          <w:noProof/>
+          <w:lang w:eastAsia="zh-CN"/>
+        </w:rPr>
+        <w:t>VIII</w:t>
+      </w:r>
+      <w:r>
+        <w:fldChar w:fldCharType="end"/>
+      </w:r>
+      <w:r>
+        <w:t>.</w:t>
+      </w:r>
+      <w:r>
+        <w:t xml:space="preserve"> Previously, AD provided 12 possible root causes in the diagnostic report. In terms of the same OOC chart, it only shows </w:t>
+      </w:r>
+      <w:r>
+        <w:t>3</w:t>
+      </w:r>
+      <w:r>
+        <w:t xml:space="preserve"> rows after false alarm removal, resulting in efficiency improvement for shift engineers’ review and accuracy improvement since re-ranking provides more fair ranking numbers to make the real root cause with a high enough correlation value </w:t>
+      </w:r>
+      <w:r>
+        <w:t xml:space="preserve">to be shown in reports </w:t>
+      </w:r>
+      <w:r>
+        <w:t>as well.</w:t>
+      </w:r>
+    </w:p>
+    <w:p>
+      <w:pPr>
+        <w:pStyle w:val="TableTitle"/>
+      </w:pPr>
+      <w:r>
+        <w:t xml:space="preserve">Table </w:t>
+      </w:r>
+      <w:r>
+        <w:fldChar w:fldCharType="begin"/>
+      </w:r>
+      <w:r>
+        <w:rPr>
+          <w:lang w:eastAsia="zh-CN"/>
+        </w:rPr>
+        <w:instrText xml:space="preserve"> </w:instrText>
+      </w:r>
+      <w:r>
+        <w:rPr>
+          <w:rFonts w:hint="eastAsia"/>
+          <w:lang w:eastAsia="zh-CN"/>
+        </w:rPr>
+        <w:instrText>= 7 \* ROMAN</w:instrText>
+      </w:r>
+      <w:r>
+        <w:rPr>
+          <w:lang w:eastAsia="zh-CN"/>
+        </w:rPr>
+        <w:instrText xml:space="preserve"> </w:instrText>
+      </w:r>
+      <w:r>
+        <w:fldChar w:fldCharType="separate"/>
+      </w:r>
+      <w:r>
+        <w:rPr>
+          <w:noProof/>
+          <w:lang w:eastAsia="zh-CN"/>
+        </w:rPr>
+        <w:t>VII</w:t>
+      </w:r>
+      <w:r>
+        <w:fldChar w:fldCharType="end"/>
+      </w:r>
+      <w:r>
+        <w:br/>
+      </w:r>
+      <w:r>
+        <w:t>Root Causes in AD Report before Curve Trend Detection</w:t>
+      </w:r>
+    </w:p>
+    <w:tbl>
+      <w:tblPr>
+        <w:tblStyle w:val="TableSimple1"/>
+        <w:tblW w:w="4994" w:type="dxa"/>
+        <w:jc w:val="center"/>
+        <w:tblLayout w:type="fixed"/>
+        <w:tblLook w:val="04A0" w:firstRow="1" w:lastRow="0" w:firstColumn="1" w:lastColumn="0" w:noHBand="0" w:noVBand="1"/>
+      </w:tblPr>
+      <w:tblGrid>
+        <w:gridCol w:w="895"/>
+        <w:gridCol w:w="895"/>
+        <w:gridCol w:w="1068"/>
+        <w:gridCol w:w="1068"/>
+        <w:gridCol w:w="1068"/>
+      </w:tblGrid>
+      <w:tr>
+        <w:trPr>
+          <w:cnfStyle w:val="100000000000" w:firstRow="1" w:lastRow="0" w:firstColumn="0" w:lastColumn="0" w:oddVBand="0" w:evenVBand="0" w:oddHBand="0" w:evenHBand="0" w:firstRowFirstColumn="0" w:firstRowLastColumn="0" w:lastRowFirstColumn="0" w:lastRowLastColumn="0"/>
+          <w:trHeight w:val="286"/>
+          <w:jc w:val="center"/>
+        </w:trPr>
+        <w:tc>
+          <w:tcPr>
+            <w:cnfStyle w:val="001000000000" w:firstRow="0" w:lastRow="0" w:firstColumn="1" w:lastColumn="0" w:oddVBand="0" w:evenVBand="0" w:oddHBand="0" w:evenHBand="0" w:firstRowFirstColumn="0" w:firstRowLastColumn="0" w:lastRowFirstColumn="0" w:lastRowLastColumn="0"/>
+            <w:tcW w:w="895" w:type="dxa"/>
+          </w:tcPr>
+          <w:p>
+            <w:pPr>
+              <w:pStyle w:val="TableTitle"/>
+              <w:spacing w:before="40" w:after="40"/>
+              <w:rPr>
+                <w:rFonts w:asciiTheme="minorHAnsi" w:hAnsiTheme="minorHAnsi"/>
+                <w:b w:val="0"/>
+                <w:smallCaps/>
+                <w:sz w:val="14"/>
+                <w:szCs w:val="14"/>
+              </w:rPr>
+            </w:pPr>
+            <w:r>
+              <w:rPr>
+                <w:rFonts w:asciiTheme="minorHAnsi" w:hAnsiTheme="minorHAnsi"/>
+                <w:sz w:val="14"/>
+                <w:szCs w:val="14"/>
+              </w:rPr>
+              <w:t>process step</w:t>
+            </w:r>
+          </w:p>
+        </w:tc>
+        <w:tc>
+          <w:tcPr>
+            <w:tcW w:w="895" w:type="dxa"/>
+          </w:tcPr>
+          <w:p>
+            <w:pPr>
+              <w:pStyle w:val="TableTitle"/>
+              <w:spacing w:before="40" w:after="40"/>
+              <w:cnfStyle w:val="100000000000" w:firstRow="1" w:lastRow="0" w:firstColumn="0" w:lastColumn="0" w:oddVBand="0" w:evenVBand="0" w:oddHBand="0" w:evenHBand="0" w:firstRowFirstColumn="0" w:firstRowLastColumn="0" w:lastRowFirstColumn="0" w:lastRowLastColumn="0"/>
+              <w:rPr>
+                <w:rFonts w:asciiTheme="minorHAnsi" w:hAnsiTheme="minorHAnsi"/>
+                <w:b w:val="0"/>
+                <w:smallCaps/>
+                <w:sz w:val="14"/>
+                <w:szCs w:val="14"/>
+              </w:rPr>
+            </w:pPr>
+            <w:r>
+              <w:rPr>
+                <w:rFonts w:asciiTheme="minorHAnsi" w:hAnsiTheme="minorHAnsi"/>
+                <w:sz w:val="14"/>
+                <w:szCs w:val="14"/>
+              </w:rPr>
+              <w:t>s</w:t>
+            </w:r>
+            <w:r>
+              <w:rPr>
+                <w:rFonts w:asciiTheme="minorHAnsi" w:hAnsiTheme="minorHAnsi"/>
+                <w:sz w:val="14"/>
+                <w:szCs w:val="14"/>
+              </w:rPr>
+              <w:t>tep type</w:t>
+            </w:r>
+            <w:r>
+              <w:rPr>
+                <w:rFonts w:asciiTheme="minorHAnsi" w:hAnsiTheme="minorHAnsi"/>
+                <w:sz w:val="14"/>
+                <w:szCs w:val="14"/>
+              </w:rPr>
+              <w:t xml:space="preserve"> </w:t>
+            </w:r>
+          </w:p>
+        </w:tc>
+        <w:tc>
+          <w:tcPr>
+            <w:tcW w:w="1068" w:type="dxa"/>
+          </w:tcPr>
+          <w:p>
+            <w:pPr>
+              <w:pStyle w:val="TableTitle"/>
+              <w:spacing w:before="40" w:after="40"/>
+              <w:cnfStyle w:val="100000000000" w:firstRow="1" w:lastRow="0" w:firstColumn="0" w:lastColumn="0" w:oddVBand="0" w:evenVBand="0" w:oddHBand="0" w:evenHBand="0" w:firstRowFirstColumn="0" w:firstRowLastColumn="0" w:lastRowFirstColumn="0" w:lastRowLastColumn="0"/>
+              <w:rPr>
+                <w:rFonts w:asciiTheme="minorHAnsi" w:hAnsiTheme="minorHAnsi"/>
+                <w:sz w:val="14"/>
+                <w:szCs w:val="14"/>
+              </w:rPr>
+            </w:pPr>
+            <w:r>
+              <w:rPr>
+                <w:rFonts w:asciiTheme="minorHAnsi" w:hAnsiTheme="minorHAnsi"/>
+                <w:sz w:val="14"/>
+                <w:szCs w:val="14"/>
+              </w:rPr>
+              <w:t>feature</w:t>
+            </w:r>
+          </w:p>
+        </w:tc>
+        <w:tc>
+          <w:tcPr>
+            <w:tcW w:w="1068" w:type="dxa"/>
+          </w:tcPr>
+          <w:p>
+            <w:pPr>
+              <w:pStyle w:val="TableTitle"/>
+              <w:spacing w:before="40" w:after="40"/>
+              <w:cnfStyle w:val="100000000000" w:firstRow="1" w:lastRow="0" w:firstColumn="0" w:lastColumn="0" w:oddVBand="0" w:evenVBand="0" w:oddHBand="0" w:evenHBand="0" w:firstRowFirstColumn="0" w:firstRowLastColumn="0" w:lastRowFirstColumn="0" w:lastRowLastColumn="0"/>
+              <w:rPr>
+                <w:rFonts w:asciiTheme="minorHAnsi" w:hAnsiTheme="minorHAnsi"/>
+                <w:sz w:val="14"/>
+                <w:szCs w:val="14"/>
+              </w:rPr>
+            </w:pPr>
+            <w:r>
+              <w:rPr>
+                <w:rFonts w:asciiTheme="minorHAnsi" w:hAnsiTheme="minorHAnsi"/>
+                <w:sz w:val="14"/>
+                <w:szCs w:val="14"/>
+              </w:rPr>
+              <w:t>context value</w:t>
+            </w:r>
+            <w:r>
+              <w:rPr>
+                <w:rFonts w:asciiTheme="minorHAnsi" w:hAnsiTheme="minorHAnsi"/>
+                <w:sz w:val="14"/>
+                <w:szCs w:val="14"/>
+              </w:rPr>
+              <w:t xml:space="preserve"> </w:t>
+            </w:r>
+          </w:p>
+        </w:tc>
+        <w:tc>
+          <w:tcPr>
+            <w:tcW w:w="1068" w:type="dxa"/>
+          </w:tcPr>
+          <w:p>
+            <w:pPr>
+              <w:pStyle w:val="TableTitle"/>
+              <w:spacing w:before="40" w:after="40"/>
+              <w:cnfStyle w:val="100000000000" w:firstRow="1" w:lastRow="0" w:firstColumn="0" w:lastColumn="0" w:oddVBand="0" w:evenVBand="0" w:oddHBand="0" w:evenHBand="0" w:firstRowFirstColumn="0" w:firstRowLastColumn="0" w:lastRowFirstColumn="0" w:lastRowLastColumn="0"/>
+              <w:rPr>
+                <w:rFonts w:asciiTheme="minorHAnsi" w:hAnsiTheme="minorHAnsi"/>
+                <w:b w:val="0"/>
+                <w:sz w:val="14"/>
+                <w:szCs w:val="14"/>
+              </w:rPr>
+            </w:pPr>
+            <w:r>
+              <w:rPr>
+                <w:rFonts w:asciiTheme="minorHAnsi" w:hAnsiTheme="minorHAnsi"/>
+                <w:sz w:val="14"/>
+                <w:szCs w:val="14"/>
+              </w:rPr>
+              <w:t>correlation</w:t>
+            </w:r>
+            <w:r>
+              <w:rPr>
+                <w:rFonts w:asciiTheme="minorHAnsi" w:hAnsiTheme="minorHAnsi"/>
+                <w:sz w:val="14"/>
+                <w:szCs w:val="14"/>
+              </w:rPr>
+              <w:t xml:space="preserve"> </w:t>
+            </w:r>
+          </w:p>
+        </w:tc>
+      </w:tr>
+      <w:tr>
+        <w:trPr>
+          <w:trHeight w:val="249"/>
+          <w:jc w:val="center"/>
+        </w:trPr>
+        <w:tc>
+          <w:tcPr>
+            <w:cnfStyle w:val="001000000000" w:firstRow="0" w:lastRow="0" w:firstColumn="1" w:lastColumn="0" w:oddVBand="0" w:evenVBand="0" w:oddHBand="0" w:evenHBand="0" w:firstRowFirstColumn="0" w:firstRowLastColumn="0" w:lastRowFirstColumn="0" w:lastRowLastColumn="0"/>
+            <w:tcW w:w="895" w:type="dxa"/>
+          </w:tcPr>
+          <w:p>
+            <w:pPr>
+              <w:pStyle w:val="TableText"/>
+              <w:rPr>
+                <w:b w:val="0"/>
+              </w:rPr>
+            </w:pPr>
+            <w:r>
+              <w:rPr>
+                <w:b w:val="0"/>
+              </w:rPr>
+              <w:t>5030-2B W1 OXIDE DRY ETCH</w:t>
+            </w:r>
+          </w:p>
+        </w:tc>
+        <w:tc>
+          <w:tcPr>
+            <w:tcW w:w="895" w:type="dxa"/>
+          </w:tcPr>
+          <w:p>
+            <w:pPr>
+              <w:pStyle w:val="TableText"/>
+              <w:cnfStyle w:val="000000000000" w:firstRow="0" w:lastRow="0" w:firstColumn="0" w:lastColumn="0" w:oddVBand="0" w:evenVBand="0" w:oddHBand="0" w:evenHBand="0" w:firstRowFirstColumn="0" w:firstRowLastColumn="0" w:lastRowFirstColumn="0" w:lastRowLastColumn="0"/>
+            </w:pPr>
+            <w:r>
+              <w:t>process step</w:t>
+            </w:r>
+          </w:p>
+        </w:tc>
+        <w:tc>
+          <w:tcPr>
+            <w:tcW w:w="1068" w:type="dxa"/>
+          </w:tcPr>
+          <w:p>
+            <w:pPr>
+              <w:pStyle w:val="TableText"/>
+              <w:cnfStyle w:val="000000000000" w:firstRow="0" w:lastRow="0" w:firstColumn="0" w:lastColumn="0" w:oddVBand="0" w:evenVBand="0" w:oddHBand="0" w:evenHBand="0" w:firstRowFirstColumn="0" w:firstRowLastColumn="0" w:lastRowFirstColumn="0" w:lastRowLastColumn="0"/>
+            </w:pPr>
+            <w:r>
+              <w:t>process id</w:t>
+            </w:r>
+          </w:p>
+        </w:tc>
+        <w:tc>
+          <w:tcPr>
+            <w:tcW w:w="1068" w:type="dxa"/>
+          </w:tcPr>
+          <w:p>
+            <w:pPr>
+              <w:pStyle w:val="TableText"/>
+              <w:cnfStyle w:val="000000000000" w:firstRow="0" w:lastRow="0" w:firstColumn="0" w:lastColumn="0" w:oddVBand="0" w:evenVBand="0" w:oddHBand="0" w:evenHBand="0" w:firstRowFirstColumn="0" w:firstRowLastColumn="0" w:lastRowFirstColumn="0" w:lastRowLastColumn="0"/>
+            </w:pPr>
+            <w:r>
+              <w:t>2B_W1_OXIDE_B16A_A1</w:t>
+            </w:r>
+            <w:r>
+              <w:t xml:space="preserve"> </w:t>
+            </w:r>
+          </w:p>
+        </w:tc>
+        <w:tc>
+          <w:tcPr>
+            <w:tcW w:w="1068" w:type="dxa"/>
+          </w:tcPr>
+          <w:p>
+            <w:pPr>
+              <w:pStyle w:val="TableText"/>
+              <w:cnfStyle w:val="000000000000" w:firstRow="0" w:lastRow="0" w:firstColumn="0" w:lastColumn="0" w:oddVBand="0" w:evenVBand="0" w:oddHBand="0" w:evenHBand="0" w:firstRowFirstColumn="0" w:firstRowLastColumn="0" w:lastRowFirstColumn="0" w:lastRowLastColumn="0"/>
+            </w:pPr>
+            <w:r>
+              <w:t>0.58</w:t>
+            </w:r>
+          </w:p>
+        </w:tc>
+      </w:tr>
+      <w:tr>
+        <w:trPr>
+          <w:trHeight w:val="89"/>
+          <w:jc w:val="center"/>
+        </w:trPr>
+        <w:tc>
+          <w:tcPr>
+            <w:cnfStyle w:val="001000000000" w:firstRow="0" w:lastRow="0" w:firstColumn="1" w:lastColumn="0" w:oddVBand="0" w:evenVBand="0" w:oddHBand="0" w:evenHBand="0" w:firstRowFirstColumn="0" w:firstRowLastColumn="0" w:lastRowFirstColumn="0" w:lastRowLastColumn="0"/>
+            <w:tcW w:w="895" w:type="dxa"/>
+          </w:tcPr>
+          <w:p>
+            <w:pPr>
+              <w:pStyle w:val="TableText"/>
+              <w:rPr>
+                <w:b w:val="0"/>
+              </w:rPr>
+            </w:pPr>
+            <w:r>
+              <w:rPr>
+                <w:b w:val="0"/>
+              </w:rPr>
+              <w:t>5030-2B W1 OXIDE DRY ETCH</w:t>
+            </w:r>
+          </w:p>
+        </w:tc>
+        <w:tc>
+          <w:tcPr>
+            <w:tcW w:w="895" w:type="dxa"/>
+          </w:tcPr>
+          <w:p>
+            <w:pPr>
+              <w:pStyle w:val="TableText"/>
+              <w:cnfStyle w:val="000000000000" w:firstRow="0" w:lastRow="0" w:firstColumn="0" w:lastColumn="0" w:oddVBand="0" w:evenVBand="0" w:oddHBand="0" w:evenHBand="0" w:firstRowFirstColumn="0" w:firstRowLastColumn="0" w:lastRowFirstColumn="0" w:lastRowLastColumn="0"/>
+            </w:pPr>
+            <w:r>
+              <w:t>process step</w:t>
+            </w:r>
+          </w:p>
+        </w:tc>
+        <w:tc>
+          <w:tcPr>
+            <w:tcW w:w="1068" w:type="dxa"/>
+          </w:tcPr>
+          <w:p>
+            <w:pPr>
+              <w:pStyle w:val="TableText"/>
+              <w:cnfStyle w:val="000000000000" w:firstRow="0" w:lastRow="0" w:firstColumn="0" w:lastColumn="0" w:oddVBand="0" w:evenVBand="0" w:oddHBand="0" w:evenHBand="0" w:firstRowFirstColumn="0" w:firstRowLastColumn="0" w:lastRowFirstColumn="0" w:lastRowLastColumn="0"/>
+            </w:pPr>
+            <w:r>
+              <w:t>recipe</w:t>
+            </w:r>
+          </w:p>
+        </w:tc>
+        <w:tc>
+          <w:tcPr>
+            <w:tcW w:w="1068" w:type="dxa"/>
+          </w:tcPr>
+          <w:p>
+            <w:pPr>
+              <w:pStyle w:val="TableText"/>
+              <w:cnfStyle w:val="000000000000" w:firstRow="0" w:lastRow="0" w:firstColumn="0" w:lastColumn="0" w:oddVBand="0" w:evenVBand="0" w:oddHBand="0" w:evenHBand="0" w:firstRowFirstColumn="0" w:firstRowLastColumn="0" w:lastRowFirstColumn="0" w:lastRowLastColumn="0"/>
+            </w:pPr>
+            <w:r>
+              <w:t xml:space="preserve">A1L2BOX1A1 </w:t>
+            </w:r>
+          </w:p>
+        </w:tc>
+        <w:tc>
+          <w:tcPr>
+            <w:tcW w:w="1068" w:type="dxa"/>
+          </w:tcPr>
+          <w:p>
+            <w:pPr>
+              <w:pStyle w:val="TableText"/>
+              <w:cnfStyle w:val="000000000000" w:firstRow="0" w:lastRow="0" w:firstColumn="0" w:lastColumn="0" w:oddVBand="0" w:evenVBand="0" w:oddHBand="0" w:evenHBand="0" w:firstRowFirstColumn="0" w:firstRowLastColumn="0" w:lastRowFirstColumn="0" w:lastRowLastColumn="0"/>
+            </w:pPr>
+            <w:r>
+              <w:t>0.58</w:t>
+            </w:r>
+          </w:p>
+        </w:tc>
+      </w:tr>
+      <w:tr>
+        <w:trPr>
+          <w:trHeight w:val="89"/>
+          <w:jc w:val="center"/>
+        </w:trPr>
+        <w:tc>
+          <w:tcPr>
+            <w:cnfStyle w:val="001000000000" w:firstRow="0" w:lastRow="0" w:firstColumn="1" w:lastColumn="0" w:oddVBand="0" w:evenVBand="0" w:oddHBand="0" w:evenHBand="0" w:firstRowFirstColumn="0" w:firstRowLastColumn="0" w:lastRowFirstColumn="0" w:lastRowLastColumn="0"/>
+            <w:tcW w:w="895" w:type="dxa"/>
+          </w:tcPr>
+          <w:p>
+            <w:pPr>
+              <w:pStyle w:val="TableText"/>
+              <w:rPr>
+                <w:b w:val="0"/>
+              </w:rPr>
+            </w:pPr>
+            <w:r>
+              <w:rPr>
+                <w:b w:val="0"/>
+              </w:rPr>
+              <w:t>5030-2B W1 OXIDE DRY ETCH</w:t>
+            </w:r>
+          </w:p>
+        </w:tc>
+        <w:tc>
+          <w:tcPr>
+            <w:tcW w:w="895" w:type="dxa"/>
+          </w:tcPr>
+          <w:p>
+            <w:pPr>
+              <w:pStyle w:val="TableText"/>
+              <w:cnfStyle w:val="000000000000" w:firstRow="0" w:lastRow="0" w:firstColumn="0" w:lastColumn="0" w:oddVBand="0" w:evenVBand="0" w:oddHBand="0" w:evenHBand="0" w:firstRowFirstColumn="0" w:firstRowLastColumn="0" w:lastRowFirstColumn="0" w:lastRowLastColumn="0"/>
+            </w:pPr>
+            <w:r>
+              <w:t>process step</w:t>
+            </w:r>
+          </w:p>
+        </w:tc>
+        <w:tc>
+          <w:tcPr>
+            <w:tcW w:w="1068" w:type="dxa"/>
+          </w:tcPr>
+          <w:p>
+            <w:pPr>
+              <w:pStyle w:val="TableText"/>
+              <w:cnfStyle w:val="000000000000" w:firstRow="0" w:lastRow="0" w:firstColumn="0" w:lastColumn="0" w:oddVBand="0" w:evenVBand="0" w:oddHBand="0" w:evenHBand="0" w:firstRowFirstColumn="0" w:firstRowLastColumn="0" w:lastRowFirstColumn="0" w:lastRowLastColumn="0"/>
+            </w:pPr>
+            <w:r>
+              <w:t>equipment id</w:t>
+            </w:r>
+          </w:p>
+        </w:tc>
+        <w:tc>
+          <w:tcPr>
+            <w:tcW w:w="1068" w:type="dxa"/>
+          </w:tcPr>
+          <w:p>
+            <w:pPr>
+              <w:pStyle w:val="TableText"/>
+              <w:cnfStyle w:val="000000000000" w:firstRow="0" w:lastRow="0" w:firstColumn="0" w:lastColumn="0" w:oddVBand="0" w:evenVBand="0" w:oddHBand="0" w:evenHBand="0" w:firstRowFirstColumn="0" w:firstRowLastColumn="0" w:lastRowFirstColumn="0" w:lastRowLastColumn="0"/>
+            </w:pPr>
+            <w:r>
+              <w:t>L2EX7AA400</w:t>
+            </w:r>
+          </w:p>
+        </w:tc>
+        <w:tc>
+          <w:tcPr>
+            <w:tcW w:w="1068" w:type="dxa"/>
+          </w:tcPr>
+          <w:p>
+            <w:pPr>
+              <w:pStyle w:val="TableText"/>
+              <w:cnfStyle w:val="000000000000" w:firstRow="0" w:lastRow="0" w:firstColumn="0" w:lastColumn="0" w:oddVBand="0" w:evenVBand="0" w:oddHBand="0" w:evenHBand="0" w:firstRowFirstColumn="0" w:firstRowLastColumn="0" w:lastRowFirstColumn="0" w:lastRowLastColumn="0"/>
+            </w:pPr>
+            <w:r>
+              <w:t>0.58</w:t>
+            </w:r>
+          </w:p>
+        </w:tc>
+      </w:tr>
+      <w:tr>
+        <w:trPr>
+          <w:trHeight w:val="89"/>
+          <w:jc w:val="center"/>
+        </w:trPr>
+        <w:tc>
+          <w:tcPr>
+            <w:cnfStyle w:val="001000000000" w:firstRow="0" w:lastRow="0" w:firstColumn="1" w:lastColumn="0" w:oddVBand="0" w:evenVBand="0" w:oddHBand="0" w:evenHBand="0" w:firstRowFirstColumn="0" w:firstRowLastColumn="0" w:lastRowFirstColumn="0" w:lastRowLastColumn="0"/>
+            <w:tcW w:w="895" w:type="dxa"/>
+          </w:tcPr>
+          <w:p>
+            <w:pPr>
+              <w:pStyle w:val="TableText"/>
+              <w:rPr>
+                <w:b w:val="0"/>
+              </w:rPr>
+            </w:pPr>
+            <w:r>
+              <w:rPr>
+                <w:b w:val="0"/>
+              </w:rPr>
+              <w:t>1220-2B W1 OXIDE DRY STRIP CLN SCATTER</w:t>
+            </w:r>
+          </w:p>
+        </w:tc>
+        <w:tc>
+          <w:tcPr>
+            <w:tcW w:w="895" w:type="dxa"/>
+          </w:tcPr>
+          <w:p>
+            <w:pPr>
+              <w:pStyle w:val="TableText"/>
+              <w:cnfStyle w:val="000000000000" w:firstRow="0" w:lastRow="0" w:firstColumn="0" w:lastColumn="0" w:oddVBand="0" w:evenVBand="0" w:oddHBand="0" w:evenHBand="0" w:firstRowFirstColumn="0" w:firstRowLastColumn="0" w:lastRowFirstColumn="0" w:lastRowLastColumn="0"/>
+            </w:pPr>
+            <w:r>
+              <w:t>measurement step</w:t>
+            </w:r>
+          </w:p>
+        </w:tc>
+        <w:tc>
+          <w:tcPr>
+            <w:tcW w:w="1068" w:type="dxa"/>
+          </w:tcPr>
+          <w:p>
+            <w:pPr>
+              <w:pStyle w:val="TableText"/>
+              <w:cnfStyle w:val="000000000000" w:firstRow="0" w:lastRow="0" w:firstColumn="0" w:lastColumn="0" w:oddVBand="0" w:evenVBand="0" w:oddHBand="0" w:evenHBand="0" w:firstRowFirstColumn="0" w:firstRowLastColumn="0" w:lastRowFirstColumn="0" w:lastRowLastColumn="0"/>
+            </w:pPr>
+            <w:r>
+              <w:t>recipe</w:t>
+            </w:r>
+          </w:p>
+        </w:tc>
+        <w:tc>
+          <w:tcPr>
+            <w:tcW w:w="1068" w:type="dxa"/>
+          </w:tcPr>
+          <w:p>
+            <w:pPr>
+              <w:pStyle w:val="TableText"/>
+              <w:cnfStyle w:val="000000000000" w:firstRow="0" w:lastRow="0" w:firstColumn="0" w:lastColumn="0" w:oddVBand="0" w:evenVBand="0" w:oddHBand="0" w:evenHBand="0" w:firstRowFirstColumn="0" w:firstRowLastColumn="0" w:lastRowFirstColumn="0" w:lastRowLastColumn="0"/>
+            </w:pPr>
+            <w:r>
+              <w:t>Recipe\B16A\B16A_2B_ACI_A2.xml</w:t>
+            </w:r>
+          </w:p>
+        </w:tc>
+        <w:tc>
+          <w:tcPr>
+            <w:tcW w:w="1068" w:type="dxa"/>
+          </w:tcPr>
+          <w:p>
+            <w:pPr>
+              <w:pStyle w:val="TableText"/>
+              <w:cnfStyle w:val="000000000000" w:firstRow="0" w:lastRow="0" w:firstColumn="0" w:lastColumn="0" w:oddVBand="0" w:evenVBand="0" w:oddHBand="0" w:evenHBand="0" w:firstRowFirstColumn="0" w:firstRowLastColumn="0" w:lastRowFirstColumn="0" w:lastRowLastColumn="0"/>
+            </w:pPr>
+            <w:r>
+              <w:t>0.58</w:t>
+            </w:r>
+          </w:p>
+        </w:tc>
+      </w:tr>
+      <w:tr>
+        <w:trPr>
+          <w:trHeight w:val="89"/>
+          <w:jc w:val="center"/>
+        </w:trPr>
+        <w:tc>
+          <w:tcPr>
+            <w:cnfStyle w:val="001000000000" w:firstRow="0" w:lastRow="0" w:firstColumn="1" w:lastColumn="0" w:oddVBand="0" w:evenVBand="0" w:oddHBand="0" w:evenHBand="0" w:firstRowFirstColumn="0" w:firstRowLastColumn="0" w:lastRowFirstColumn="0" w:lastRowLastColumn="0"/>
+            <w:tcW w:w="895" w:type="dxa"/>
+          </w:tcPr>
+          <w:p>
+            <w:pPr>
+              <w:pStyle w:val="TableText"/>
+              <w:rPr>
+                <w:b w:val="0"/>
+              </w:rPr>
+            </w:pPr>
+            <w:r>
+              <w:rPr>
+                <w:b w:val="0"/>
+              </w:rPr>
+              <w:t>1220-2B W1 OXIDE DRY STRIP CLN SCATTER</w:t>
+            </w:r>
+          </w:p>
+        </w:tc>
+        <w:tc>
+          <w:tcPr>
+            <w:tcW w:w="895" w:type="dxa"/>
+          </w:tcPr>
+          <w:p>
+            <w:pPr>
+              <w:pStyle w:val="TableText"/>
+              <w:cnfStyle w:val="000000000000" w:firstRow="0" w:lastRow="0" w:firstColumn="0" w:lastColumn="0" w:oddVBand="0" w:evenVBand="0" w:oddHBand="0" w:evenHBand="0" w:firstRowFirstColumn="0" w:firstRowLastColumn="0" w:lastRowFirstColumn="0" w:lastRowLastColumn="0"/>
+            </w:pPr>
+            <w:r>
+              <w:t>measurement step</w:t>
+            </w:r>
+          </w:p>
+        </w:tc>
+        <w:tc>
+          <w:tcPr>
+            <w:tcW w:w="1068" w:type="dxa"/>
+          </w:tcPr>
+          <w:p>
+            <w:pPr>
+              <w:pStyle w:val="TableText"/>
+              <w:cnfStyle w:val="000000000000" w:firstRow="0" w:lastRow="0" w:firstColumn="0" w:lastColumn="0" w:oddVBand="0" w:evenVBand="0" w:oddHBand="0" w:evenHBand="0" w:firstRowFirstColumn="0" w:firstRowLastColumn="0" w:lastRowFirstColumn="0" w:lastRowLastColumn="0"/>
+            </w:pPr>
+            <w:r>
+              <w:t xml:space="preserve">process id </w:t>
+            </w:r>
+          </w:p>
+        </w:tc>
+        <w:tc>
+          <w:tcPr>
+            <w:tcW w:w="1068" w:type="dxa"/>
+          </w:tcPr>
+          <w:p>
+            <w:pPr>
+              <w:pStyle w:val="TableText"/>
+              <w:cnfStyle w:val="000000000000" w:firstRow="0" w:lastRow="0" w:firstColumn="0" w:lastColumn="0" w:oddVBand="0" w:evenVBand="0" w:oddHBand="0" w:evenHBand="0" w:firstRowFirstColumn="0" w:firstRowLastColumn="0" w:lastRowFirstColumn="0" w:lastRowLastColumn="0"/>
+            </w:pPr>
+            <w:r>
+              <w:t>B16A_2B_W2_OXIDE_DRY_STRIP_CLN_SCATTER_ATLAS</w:t>
+            </w:r>
+          </w:p>
+        </w:tc>
+        <w:tc>
+          <w:tcPr>
+            <w:tcW w:w="1068" w:type="dxa"/>
+          </w:tcPr>
+          <w:p>
+            <w:pPr>
+              <w:pStyle w:val="TableText"/>
+              <w:cnfStyle w:val="000000000000" w:firstRow="0" w:lastRow="0" w:firstColumn="0" w:lastColumn="0" w:oddVBand="0" w:evenVBand="0" w:oddHBand="0" w:evenHBand="0" w:firstRowFirstColumn="0" w:firstRowLastColumn="0" w:lastRowFirstColumn="0" w:lastRowLastColumn="0"/>
+            </w:pPr>
+            <w:r>
+              <w:t>0.58</w:t>
+            </w:r>
+          </w:p>
+        </w:tc>
+      </w:tr>
+      <w:tr>
+        <w:trPr>
+          <w:trHeight w:val="89"/>
+          <w:jc w:val="center"/>
+        </w:trPr>
+        <w:tc>
+          <w:tcPr>
+            <w:cnfStyle w:val="001000000000" w:firstRow="0" w:lastRow="0" w:firstColumn="1" w:lastColumn="0" w:oddVBand="0" w:evenVBand="0" w:oddHBand="0" w:evenHBand="0" w:firstRowFirstColumn="0" w:firstRowLastColumn="0" w:lastRowFirstColumn="0" w:lastRowLastColumn="0"/>
+            <w:tcW w:w="895" w:type="dxa"/>
+          </w:tcPr>
+          <w:p>
+            <w:pPr>
+              <w:pStyle w:val="TableText"/>
+              <w:rPr>
+                <w:b w:val="0"/>
+              </w:rPr>
+            </w:pPr>
+            <w:r>
+              <w:rPr>
+                <w:b w:val="0"/>
+              </w:rPr>
+              <w:t>1220-2B W1 OXIDE DRY STRIP CLN SCATTER</w:t>
+            </w:r>
+          </w:p>
+        </w:tc>
+        <w:tc>
+          <w:tcPr>
+            <w:tcW w:w="895" w:type="dxa"/>
+          </w:tcPr>
+          <w:p>
+            <w:pPr>
+              <w:pStyle w:val="TableText"/>
+              <w:cnfStyle w:val="000000000000" w:firstRow="0" w:lastRow="0" w:firstColumn="0" w:lastColumn="0" w:oddVBand="0" w:evenVBand="0" w:oddHBand="0" w:evenHBand="0" w:firstRowFirstColumn="0" w:firstRowLastColumn="0" w:lastRowFirstColumn="0" w:lastRowLastColumn="0"/>
+            </w:pPr>
+            <w:r>
+              <w:t>measurement step</w:t>
+            </w:r>
+          </w:p>
+        </w:tc>
+        <w:tc>
+          <w:tcPr>
+            <w:tcW w:w="1068" w:type="dxa"/>
+          </w:tcPr>
+          <w:p>
+            <w:pPr>
+              <w:pStyle w:val="TableText"/>
+              <w:cnfStyle w:val="000000000000" w:firstRow="0" w:lastRow="0" w:firstColumn="0" w:lastColumn="0" w:oddVBand="0" w:evenVBand="0" w:oddHBand="0" w:evenHBand="0" w:firstRowFirstColumn="0" w:firstRowLastColumn="0" w:lastRowFirstColumn="0" w:lastRowLastColumn="0"/>
+            </w:pPr>
+            <w:r>
+              <w:t>equipment id</w:t>
+            </w:r>
+          </w:p>
+        </w:tc>
+        <w:tc>
+          <w:tcPr>
+            <w:tcW w:w="1068" w:type="dxa"/>
+          </w:tcPr>
+          <w:p>
+            <w:pPr>
+              <w:pStyle w:val="TableText"/>
+              <w:cnfStyle w:val="000000000000" w:firstRow="0" w:lastRow="0" w:firstColumn="0" w:lastColumn="0" w:oddVBand="0" w:evenVBand="0" w:oddHBand="0" w:evenHBand="0" w:firstRowFirstColumn="0" w:firstRowLastColumn="0" w:lastRowFirstColumn="0" w:lastRowLastColumn="0"/>
+            </w:pPr>
+            <w:r>
+              <w:t>NA2P7B0200</w:t>
+            </w:r>
+          </w:p>
+        </w:tc>
+        <w:tc>
+          <w:tcPr>
+            <w:tcW w:w="1068" w:type="dxa"/>
+          </w:tcPr>
+          <w:p>
+            <w:pPr>
+              <w:pStyle w:val="TableText"/>
+              <w:cnfStyle w:val="000000000000" w:firstRow="0" w:lastRow="0" w:firstColumn="0" w:lastColumn="0" w:oddVBand="0" w:evenVBand="0" w:oddHBand="0" w:evenHBand="0" w:firstRowFirstColumn="0" w:firstRowLastColumn="0" w:lastRowFirstColumn="0" w:lastRowLastColumn="0"/>
+            </w:pPr>
+            <w:r>
+              <w:t>0.13</w:t>
+            </w:r>
+          </w:p>
+        </w:tc>
+      </w:tr>
+      <w:tr>
+        <w:trPr>
+          <w:trHeight w:val="89"/>
+          <w:jc w:val="center"/>
+        </w:trPr>
+        <w:tc>
+          <w:tcPr>
+            <w:cnfStyle w:val="001000000000" w:firstRow="0" w:lastRow="0" w:firstColumn="1" w:lastColumn="0" w:oddVBand="0" w:evenVBand="0" w:oddHBand="0" w:evenHBand="0" w:firstRowFirstColumn="0" w:firstRowLastColumn="0" w:lastRowFirstColumn="0" w:lastRowLastColumn="0"/>
+            <w:tcW w:w="895" w:type="dxa"/>
+          </w:tcPr>
+          <w:p>
+            <w:pPr>
+              <w:pStyle w:val="TableText"/>
+              <w:rPr>
+                <w:b w:val="0"/>
+              </w:rPr>
+            </w:pPr>
+            <w:r>
+              <w:rPr>
+                <w:b w:val="0"/>
+              </w:rPr>
+              <w:t xml:space="preserve">5430-2B W1 OXIDE DRY STRIP CLN </w:t>
+            </w:r>
+          </w:p>
+        </w:tc>
+        <w:tc>
+          <w:tcPr>
+            <w:tcW w:w="895" w:type="dxa"/>
+          </w:tcPr>
+          <w:p>
+            <w:pPr>
+              <w:pStyle w:val="TableText"/>
+              <w:cnfStyle w:val="000000000000" w:firstRow="0" w:lastRow="0" w:firstColumn="0" w:lastColumn="0" w:oddVBand="0" w:evenVBand="0" w:oddHBand="0" w:evenHBand="0" w:firstRowFirstColumn="0" w:firstRowLastColumn="0" w:lastRowFirstColumn="0" w:lastRowLastColumn="0"/>
+            </w:pPr>
+            <w:r>
+              <w:t>at loop</w:t>
+            </w:r>
+          </w:p>
+        </w:tc>
+        <w:tc>
+          <w:tcPr>
+            <w:tcW w:w="1068" w:type="dxa"/>
+          </w:tcPr>
+          <w:p>
+            <w:pPr>
+              <w:pStyle w:val="TableText"/>
+              <w:cnfStyle w:val="000000000000" w:firstRow="0" w:lastRow="0" w:firstColumn="0" w:lastColumn="0" w:oddVBand="0" w:evenVBand="0" w:oddHBand="0" w:evenHBand="0" w:firstRowFirstColumn="0" w:firstRowLastColumn="0" w:lastRowFirstColumn="0" w:lastRowLastColumn="0"/>
+            </w:pPr>
+            <w:r>
+              <w:t>process id</w:t>
+            </w:r>
+          </w:p>
+        </w:tc>
+        <w:tc>
+          <w:tcPr>
+            <w:tcW w:w="1068" w:type="dxa"/>
+          </w:tcPr>
+          <w:p>
+            <w:pPr>
+              <w:pStyle w:val="TableText"/>
+              <w:cnfStyle w:val="000000000000" w:firstRow="0" w:lastRow="0" w:firstColumn="0" w:lastColumn="0" w:oddVBand="0" w:evenVBand="0" w:oddHBand="0" w:evenHBand="0" w:firstRowFirstColumn="0" w:firstRowLastColumn="0" w:lastRowFirstColumn="0" w:lastRowLastColumn="0"/>
+            </w:pPr>
+            <w:r>
+              <w:t>SPIN_D-100 1HF-12-5A-IPA</w:t>
+            </w:r>
+          </w:p>
+        </w:tc>
+        <w:tc>
+          <w:tcPr>
+            <w:tcW w:w="1068" w:type="dxa"/>
+          </w:tcPr>
+          <w:p>
+            <w:pPr>
+              <w:pStyle w:val="TableText"/>
+              <w:cnfStyle w:val="000000000000" w:firstRow="0" w:lastRow="0" w:firstColumn="0" w:lastColumn="0" w:oddVBand="0" w:evenVBand="0" w:oddHBand="0" w:evenHBand="0" w:firstRowFirstColumn="0" w:firstRowLastColumn="0" w:lastRowFirstColumn="0" w:lastRowLastColumn="0"/>
+            </w:pPr>
+            <w:r>
+              <w:t>0.58</w:t>
+            </w:r>
+          </w:p>
+        </w:tc>
+      </w:tr>
+      <w:tr>
+        <w:trPr>
+          <w:trHeight w:val="89"/>
+          <w:jc w:val="center"/>
+        </w:trPr>
+        <w:tc>
+          <w:tcPr>
+            <w:cnfStyle w:val="001000000000" w:firstRow="0" w:lastRow="0" w:firstColumn="1" w:lastColumn="0" w:oddVBand="0" w:evenVBand="0" w:oddHBand="0" w:evenHBand="0" w:firstRowFirstColumn="0" w:firstRowLastColumn="0" w:lastRowFirstColumn="0" w:lastRowLastColumn="0"/>
+            <w:tcW w:w="895" w:type="dxa"/>
+          </w:tcPr>
+          <w:p>
+            <w:pPr>
+              <w:pStyle w:val="TableText"/>
+              <w:rPr>
+                <w:b w:val="0"/>
+              </w:rPr>
+            </w:pPr>
+            <w:r>
+              <w:rPr>
+                <w:b w:val="0"/>
+              </w:rPr>
+              <w:t>5430-2B W1 OXIDE DRY STRIP CLN</w:t>
+            </w:r>
+          </w:p>
+        </w:tc>
+        <w:tc>
+          <w:tcPr>
+            <w:tcW w:w="895" w:type="dxa"/>
+          </w:tcPr>
+          <w:p>
+            <w:pPr>
+              <w:pStyle w:val="TableText"/>
+              <w:cnfStyle w:val="000000000000" w:firstRow="0" w:lastRow="0" w:firstColumn="0" w:lastColumn="0" w:oddVBand="0" w:evenVBand="0" w:oddHBand="0" w:evenHBand="0" w:firstRowFirstColumn="0" w:firstRowLastColumn="0" w:lastRowFirstColumn="0" w:lastRowLastColumn="0"/>
+            </w:pPr>
+            <w:r>
+              <w:t>at loop</w:t>
+            </w:r>
+          </w:p>
+        </w:tc>
+        <w:tc>
+          <w:tcPr>
+            <w:tcW w:w="1068" w:type="dxa"/>
+          </w:tcPr>
+          <w:p>
+            <w:pPr>
+              <w:pStyle w:val="TableText"/>
+              <w:cnfStyle w:val="000000000000" w:firstRow="0" w:lastRow="0" w:firstColumn="0" w:lastColumn="0" w:oddVBand="0" w:evenVBand="0" w:oddHBand="0" w:evenHBand="0" w:firstRowFirstColumn="0" w:firstRowLastColumn="0" w:lastRowFirstColumn="0" w:lastRowLastColumn="0"/>
+            </w:pPr>
+            <w:r>
+              <w:t>lot attribute</w:t>
+            </w:r>
+          </w:p>
+        </w:tc>
+        <w:tc>
+          <w:tcPr>
+            <w:tcW w:w="1068" w:type="dxa"/>
+          </w:tcPr>
+          <w:p>
+            <w:pPr>
+              <w:pStyle w:val="TableText"/>
+              <w:cnfStyle w:val="000000000000" w:firstRow="0" w:lastRow="0" w:firstColumn="0" w:lastColumn="0" w:oddVBand="0" w:evenVBand="0" w:oddHBand="0" w:evenHBand="0" w:firstRowFirstColumn="0" w:firstRowLastColumn="0" w:lastRowFirstColumn="0" w:lastRowLastColumn="0"/>
+            </w:pPr>
+            <w:r>
+              <w:t>ZWPP2BSP-CLEANEVALUA</w:t>
+            </w:r>
+          </w:p>
+        </w:tc>
+        <w:tc>
+          <w:tcPr>
+            <w:tcW w:w="1068" w:type="dxa"/>
+          </w:tcPr>
+          <w:p>
+            <w:pPr>
+              <w:pStyle w:val="TableText"/>
+              <w:cnfStyle w:val="000000000000" w:firstRow="0" w:lastRow="0" w:firstColumn="0" w:lastColumn="0" w:oddVBand="0" w:evenVBand="0" w:oddHBand="0" w:evenHBand="0" w:firstRowFirstColumn="0" w:firstRowLastColumn="0" w:lastRowFirstColumn="0" w:lastRowLastColumn="0"/>
+            </w:pPr>
+            <w:r>
+              <w:t>0.58</w:t>
+            </w:r>
+          </w:p>
+        </w:tc>
+      </w:tr>
+      <w:tr>
+        <w:trPr>
+          <w:trHeight w:val="89"/>
+          <w:jc w:val="center"/>
+        </w:trPr>
+        <w:tc>
+          <w:tcPr>
+            <w:cnfStyle w:val="001000000000" w:firstRow="0" w:lastRow="0" w:firstColumn="1" w:lastColumn="0" w:oddVBand="0" w:evenVBand="0" w:oddHBand="0" w:evenHBand="0" w:firstRowFirstColumn="0" w:firstRowLastColumn="0" w:lastRowFirstColumn="0" w:lastRowLastColumn="0"/>
+            <w:tcW w:w="895" w:type="dxa"/>
+          </w:tcPr>
+          <w:p>
+            <w:pPr>
+              <w:pStyle w:val="TableText"/>
+              <w:rPr>
+                <w:b w:val="0"/>
+              </w:rPr>
+            </w:pPr>
+            <w:r>
+              <w:rPr>
+                <w:b w:val="0"/>
+              </w:rPr>
+              <w:t xml:space="preserve">5430-2B W1 OXIDE DRY STRIP </w:t>
+            </w:r>
+          </w:p>
+        </w:tc>
+        <w:tc>
+          <w:tcPr>
+            <w:tcW w:w="895" w:type="dxa"/>
+          </w:tcPr>
+          <w:p>
+            <w:pPr>
+              <w:pStyle w:val="TableText"/>
+              <w:cnfStyle w:val="000000000000" w:firstRow="0" w:lastRow="0" w:firstColumn="0" w:lastColumn="0" w:oddVBand="0" w:evenVBand="0" w:oddHBand="0" w:evenHBand="0" w:firstRowFirstColumn="0" w:firstRowLastColumn="0" w:lastRowFirstColumn="0" w:lastRowLastColumn="0"/>
+            </w:pPr>
+            <w:r>
+              <w:t>at loop</w:t>
+            </w:r>
+          </w:p>
+        </w:tc>
+        <w:tc>
+          <w:tcPr>
+            <w:tcW w:w="1068" w:type="dxa"/>
+          </w:tcPr>
+          <w:p>
+            <w:pPr>
+              <w:pStyle w:val="TableText"/>
+              <w:cnfStyle w:val="000000000000" w:firstRow="0" w:lastRow="0" w:firstColumn="0" w:lastColumn="0" w:oddVBand="0" w:evenVBand="0" w:oddHBand="0" w:evenHBand="0" w:firstRowFirstColumn="0" w:firstRowLastColumn="0" w:lastRowFirstColumn="0" w:lastRowLastColumn="0"/>
+            </w:pPr>
+            <w:r>
+              <w:t>process id</w:t>
+            </w:r>
+          </w:p>
+        </w:tc>
+        <w:tc>
+          <w:tcPr>
+            <w:tcW w:w="1068" w:type="dxa"/>
+          </w:tcPr>
+          <w:p>
+            <w:pPr>
+              <w:pStyle w:val="TableText"/>
+              <w:cnfStyle w:val="000000000000" w:firstRow="0" w:lastRow="0" w:firstColumn="0" w:lastColumn="0" w:oddVBand="0" w:evenVBand="0" w:oddHBand="0" w:evenHBand="0" w:firstRowFirstColumn="0" w:firstRowLastColumn="0" w:lastRowFirstColumn="0" w:lastRowLastColumn="0"/>
+            </w:pPr>
+            <w:r>
+              <w:t>STRIP-O2_PSK-45S-15S-4400W-HE</w:t>
+            </w:r>
+          </w:p>
+        </w:tc>
+        <w:tc>
+          <w:tcPr>
+            <w:tcW w:w="1068" w:type="dxa"/>
+          </w:tcPr>
+          <w:p>
+            <w:pPr>
+              <w:pStyle w:val="TableText"/>
+              <w:cnfStyle w:val="000000000000" w:firstRow="0" w:lastRow="0" w:firstColumn="0" w:lastColumn="0" w:oddVBand="0" w:evenVBand="0" w:oddHBand="0" w:evenHBand="0" w:firstRowFirstColumn="0" w:firstRowLastColumn="0" w:lastRowFirstColumn="0" w:lastRowLastColumn="0"/>
+            </w:pPr>
+            <w:r>
+              <w:t>0.58</w:t>
+            </w:r>
+          </w:p>
+        </w:tc>
+      </w:tr>
+      <w:tr>
+        <w:trPr>
+          <w:trHeight w:val="89"/>
+          <w:jc w:val="center"/>
+        </w:trPr>
+        <w:tc>
+          <w:tcPr>
+            <w:cnfStyle w:val="001000000000" w:firstRow="0" w:lastRow="0" w:firstColumn="1" w:lastColumn="0" w:oddVBand="0" w:evenVBand="0" w:oddHBand="0" w:evenHBand="0" w:firstRowFirstColumn="0" w:firstRowLastColumn="0" w:lastRowFirstColumn="0" w:lastRowLastColumn="0"/>
+            <w:tcW w:w="895" w:type="dxa"/>
+          </w:tcPr>
+          <w:p>
+            <w:pPr>
+              <w:pStyle w:val="TableText"/>
+              <w:rPr>
+                <w:b w:val="0"/>
+              </w:rPr>
+            </w:pPr>
+            <w:r>
+              <w:rPr>
+                <w:b w:val="0"/>
+              </w:rPr>
+              <w:t xml:space="preserve">5430-11 GATE </w:t>
+            </w:r>
+            <w:proofErr w:type="gramStart"/>
+            <w:r>
+              <w:rPr>
+                <w:b w:val="0"/>
+              </w:rPr>
+              <w:t>PRE OXIDATION</w:t>
+            </w:r>
+            <w:proofErr w:type="gramEnd"/>
+            <w:r>
+              <w:rPr>
+                <w:b w:val="0"/>
+              </w:rPr>
+              <w:t xml:space="preserve"> CLN</w:t>
+            </w:r>
+          </w:p>
+        </w:tc>
+        <w:tc>
+          <w:tcPr>
+            <w:tcW w:w="895" w:type="dxa"/>
+          </w:tcPr>
+          <w:p>
+            <w:pPr>
+              <w:pStyle w:val="TableText"/>
+              <w:cnfStyle w:val="000000000000" w:firstRow="0" w:lastRow="0" w:firstColumn="0" w:lastColumn="0" w:oddVBand="0" w:evenVBand="0" w:oddHBand="0" w:evenHBand="0" w:firstRowFirstColumn="0" w:firstRowLastColumn="0" w:lastRowFirstColumn="0" w:lastRowLastColumn="0"/>
+            </w:pPr>
+            <w:r>
+              <w:t>incoming</w:t>
+            </w:r>
+          </w:p>
+        </w:tc>
+        <w:tc>
+          <w:tcPr>
+            <w:tcW w:w="1068" w:type="dxa"/>
+          </w:tcPr>
+          <w:p>
+            <w:pPr>
+              <w:pStyle w:val="TableText"/>
+              <w:cnfStyle w:val="000000000000" w:firstRow="0" w:lastRow="0" w:firstColumn="0" w:lastColumn="0" w:oddVBand="0" w:evenVBand="0" w:oddHBand="0" w:evenHBand="0" w:firstRowFirstColumn="0" w:firstRowLastColumn="0" w:lastRowFirstColumn="0" w:lastRowLastColumn="0"/>
+            </w:pPr>
+            <w:r>
+              <w:t>recipe</w:t>
+            </w:r>
+          </w:p>
+        </w:tc>
+        <w:tc>
+          <w:tcPr>
+            <w:tcW w:w="1068" w:type="dxa"/>
+          </w:tcPr>
+          <w:p>
+            <w:pPr>
+              <w:pStyle w:val="TableText"/>
+              <w:cnfStyle w:val="000000000000" w:firstRow="0" w:lastRow="0" w:firstColumn="0" w:lastColumn="0" w:oddVBand="0" w:evenVBand="0" w:oddHBand="0" w:evenHBand="0" w:firstRowFirstColumn="0" w:firstRowLastColumn="0" w:lastRowFirstColumn="0" w:lastRowLastColumn="0"/>
+            </w:pPr>
+            <w:r>
+              <w:t>PRCA4_RR</w:t>
+            </w:r>
+          </w:p>
+        </w:tc>
+        <w:tc>
+          <w:tcPr>
+            <w:tcW w:w="1068" w:type="dxa"/>
+          </w:tcPr>
+          <w:p>
+            <w:pPr>
+              <w:pStyle w:val="TableText"/>
+              <w:cnfStyle w:val="000000000000" w:firstRow="0" w:lastRow="0" w:firstColumn="0" w:lastColumn="0" w:oddVBand="0" w:evenVBand="0" w:oddHBand="0" w:evenHBand="0" w:firstRowFirstColumn="0" w:firstRowLastColumn="0" w:lastRowFirstColumn="0" w:lastRowLastColumn="0"/>
+            </w:pPr>
+            <w:r>
+              <w:t>0.85</w:t>
+            </w:r>
+          </w:p>
+        </w:tc>
+      </w:tr>
+      <w:tr>
+        <w:trPr>
+          <w:trHeight w:val="89"/>
+          <w:jc w:val="center"/>
+        </w:trPr>
+        <w:tc>
+          <w:tcPr>
+            <w:cnfStyle w:val="001000000000" w:firstRow="0" w:lastRow="0" w:firstColumn="1" w:lastColumn="0" w:oddVBand="0" w:evenVBand="0" w:oddHBand="0" w:evenHBand="0" w:firstRowFirstColumn="0" w:firstRowLastColumn="0" w:lastRowFirstColumn="0" w:lastRowLastColumn="0"/>
+            <w:tcW w:w="895" w:type="dxa"/>
+          </w:tcPr>
+          <w:p>
+            <w:pPr>
+              <w:pStyle w:val="TableText"/>
+              <w:rPr>
+                <w:b w:val="0"/>
+              </w:rPr>
+            </w:pPr>
+            <w:r>
+              <w:rPr>
+                <w:b w:val="0"/>
+              </w:rPr>
+              <w:t>4100-43 PERIPH TIN DEP</w:t>
+            </w:r>
+          </w:p>
+        </w:tc>
+        <w:tc>
+          <w:tcPr>
+            <w:tcW w:w="895" w:type="dxa"/>
+          </w:tcPr>
+          <w:p>
+            <w:pPr>
+              <w:pStyle w:val="TableText"/>
+              <w:cnfStyle w:val="000000000000" w:firstRow="0" w:lastRow="0" w:firstColumn="0" w:lastColumn="0" w:oddVBand="0" w:evenVBand="0" w:oddHBand="0" w:evenHBand="0" w:firstRowFirstColumn="0" w:firstRowLastColumn="0" w:lastRowFirstColumn="0" w:lastRowLastColumn="0"/>
+            </w:pPr>
+            <w:r>
+              <w:t>incoming</w:t>
+            </w:r>
+          </w:p>
+        </w:tc>
+        <w:tc>
+          <w:tcPr>
+            <w:tcW w:w="1068" w:type="dxa"/>
+          </w:tcPr>
+          <w:p>
+            <w:pPr>
+              <w:pStyle w:val="TableText"/>
+              <w:cnfStyle w:val="000000000000" w:firstRow="0" w:lastRow="0" w:firstColumn="0" w:lastColumn="0" w:oddVBand="0" w:evenVBand="0" w:oddHBand="0" w:evenHBand="0" w:firstRowFirstColumn="0" w:firstRowLastColumn="0" w:lastRowFirstColumn="0" w:lastRowLastColumn="0"/>
+            </w:pPr>
+            <w:r>
+              <w:t>equipment id</w:t>
+            </w:r>
+          </w:p>
+        </w:tc>
+        <w:tc>
+          <w:tcPr>
+            <w:tcW w:w="1068" w:type="dxa"/>
+          </w:tcPr>
+          <w:p>
+            <w:pPr>
+              <w:pStyle w:val="TableText"/>
+              <w:cnfStyle w:val="000000000000" w:firstRow="0" w:lastRow="0" w:firstColumn="0" w:lastColumn="0" w:oddVBand="0" w:evenVBand="0" w:oddHBand="0" w:evenHBand="0" w:firstRowFirstColumn="0" w:firstRowLastColumn="0" w:lastRowFirstColumn="0" w:lastRowLastColumn="0"/>
+            </w:pPr>
+            <w:r>
+              <w:t>TNTR7A2400</w:t>
+            </w:r>
+          </w:p>
+        </w:tc>
+        <w:tc>
+          <w:tcPr>
+            <w:tcW w:w="1068" w:type="dxa"/>
+          </w:tcPr>
+          <w:p>
+            <w:pPr>
+              <w:pStyle w:val="TableText"/>
+              <w:cnfStyle w:val="000000000000" w:firstRow="0" w:lastRow="0" w:firstColumn="0" w:lastColumn="0" w:oddVBand="0" w:evenVBand="0" w:oddHBand="0" w:evenHBand="0" w:firstRowFirstColumn="0" w:firstRowLastColumn="0" w:lastRowFirstColumn="0" w:lastRowLastColumn="0"/>
+            </w:pPr>
+            <w:r>
+              <w:t>0.82</w:t>
+            </w:r>
+          </w:p>
+        </w:tc>
+      </w:tr>
+      <w:tr>
+        <w:trPr>
+          <w:trHeight w:val="89"/>
+          <w:jc w:val="center"/>
+        </w:trPr>
+        <w:tc>
+          <w:tcPr>
+            <w:cnfStyle w:val="001000000000" w:firstRow="0" w:lastRow="0" w:firstColumn="1" w:lastColumn="0" w:oddVBand="0" w:evenVBand="0" w:oddHBand="0" w:evenHBand="0" w:firstRowFirstColumn="0" w:firstRowLastColumn="0" w:lastRowFirstColumn="0" w:lastRowLastColumn="0"/>
+            <w:tcW w:w="895" w:type="dxa"/>
+          </w:tcPr>
+          <w:p>
+            <w:pPr>
+              <w:pStyle w:val="TableText"/>
+              <w:rPr>
+                <w:b w:val="0"/>
+              </w:rPr>
+            </w:pPr>
+            <w:r>
+              <w:rPr>
+                <w:b w:val="0"/>
+              </w:rPr>
+              <w:t>6000-10 NWELL WELL ANG P IMPLANT</w:t>
+            </w:r>
+          </w:p>
+        </w:tc>
+        <w:tc>
+          <w:tcPr>
+            <w:tcW w:w="895" w:type="dxa"/>
+          </w:tcPr>
+          <w:p>
+            <w:pPr>
+              <w:pStyle w:val="TableText"/>
+              <w:cnfStyle w:val="000000000000" w:firstRow="0" w:lastRow="0" w:firstColumn="0" w:lastColumn="0" w:oddVBand="0" w:evenVBand="0" w:oddHBand="0" w:evenHBand="0" w:firstRowFirstColumn="0" w:firstRowLastColumn="0" w:lastRowFirstColumn="0" w:lastRowLastColumn="0"/>
+            </w:pPr>
+            <w:r>
+              <w:t>incoming</w:t>
+            </w:r>
+          </w:p>
+        </w:tc>
+        <w:tc>
+          <w:tcPr>
+            <w:tcW w:w="1068" w:type="dxa"/>
+          </w:tcPr>
+          <w:p>
+            <w:pPr>
+              <w:pStyle w:val="TableText"/>
+              <w:cnfStyle w:val="000000000000" w:firstRow="0" w:lastRow="0" w:firstColumn="0" w:lastColumn="0" w:oddVBand="0" w:evenVBand="0" w:oddHBand="0" w:evenHBand="0" w:firstRowFirstColumn="0" w:firstRowLastColumn="0" w:lastRowFirstColumn="0" w:lastRowLastColumn="0"/>
+            </w:pPr>
+            <w:r>
+              <w:t>equipment id</w:t>
+            </w:r>
+          </w:p>
+        </w:tc>
+        <w:tc>
+          <w:tcPr>
+            <w:tcW w:w="1068" w:type="dxa"/>
+          </w:tcPr>
+          <w:p>
+            <w:pPr>
+              <w:pStyle w:val="TableText"/>
+              <w:cnfStyle w:val="000000000000" w:firstRow="0" w:lastRow="0" w:firstColumn="0" w:lastColumn="0" w:oddVBand="0" w:evenVBand="0" w:oddHBand="0" w:evenHBand="0" w:firstRowFirstColumn="0" w:firstRowLastColumn="0" w:lastRowFirstColumn="0" w:lastRowLastColumn="0"/>
+            </w:pPr>
+            <w:r>
+              <w:t>IMHE7B1100</w:t>
+            </w:r>
+          </w:p>
+        </w:tc>
+        <w:tc>
+          <w:tcPr>
+            <w:tcW w:w="1068" w:type="dxa"/>
+          </w:tcPr>
+          <w:p>
+            <w:pPr>
+              <w:pStyle w:val="TableText"/>
+              <w:cnfStyle w:val="000000000000" w:firstRow="0" w:lastRow="0" w:firstColumn="0" w:lastColumn="0" w:oddVBand="0" w:evenVBand="0" w:oddHBand="0" w:evenHBand="0" w:firstRowFirstColumn="0" w:firstRowLastColumn="0" w:lastRowFirstColumn="0" w:lastRowLastColumn="0"/>
+            </w:pPr>
+            <w:r>
+              <w:t>0.78</w:t>
+            </w:r>
+          </w:p>
+        </w:tc>
+      </w:tr>
+    </w:tbl>
+    <w:p>
+      <w:pPr>
+        <w:pStyle w:val="TableTitle"/>
+      </w:pPr>
+      <w:r>
+        <w:t xml:space="preserve">Table </w:t>
+      </w:r>
+      <w:r>
+        <w:fldChar w:fldCharType="begin"/>
+      </w:r>
+      <w:r>
+        <w:rPr>
+          <w:lang w:eastAsia="zh-CN"/>
+        </w:rPr>
+        <w:instrText xml:space="preserve"> </w:instrText>
+      </w:r>
+      <w:r>
+        <w:rPr>
+          <w:rFonts w:hint="eastAsia"/>
+          <w:lang w:eastAsia="zh-CN"/>
+        </w:rPr>
+        <w:instrText>= 8 \* ROMAN</w:instrText>
+      </w:r>
+      <w:r>
+        <w:rPr>
+          <w:lang w:eastAsia="zh-CN"/>
+        </w:rPr>
+        <w:instrText xml:space="preserve"> </w:instrText>
+      </w:r>
+      <w:r>
+        <w:fldChar w:fldCharType="separate"/>
+      </w:r>
+      <w:r>
+        <w:rPr>
+          <w:noProof/>
+          <w:lang w:eastAsia="zh-CN"/>
+        </w:rPr>
+        <w:t>VIII</w:t>
+      </w:r>
+      <w:r>
+        <w:fldChar w:fldCharType="end"/>
+      </w:r>
+      <w:r>
+        <w:br/>
+      </w:r>
+      <w:r>
+        <w:t>Root Causes in AD Report after Curve Trend Detection</w:t>
+      </w:r>
+    </w:p>
+    <w:tbl>
+      <w:tblPr>
+        <w:tblStyle w:val="TableSimple1"/>
+        <w:tblW w:w="4994" w:type="dxa"/>
+        <w:jc w:val="center"/>
+        <w:tblLayout w:type="fixed"/>
+        <w:tblLook w:val="04A0" w:firstRow="1" w:lastRow="0" w:firstColumn="1" w:lastColumn="0" w:noHBand="0" w:noVBand="1"/>
+      </w:tblPr>
+      <w:tblGrid>
+        <w:gridCol w:w="895"/>
+        <w:gridCol w:w="895"/>
+        <w:gridCol w:w="1068"/>
+        <w:gridCol w:w="1068"/>
+        <w:gridCol w:w="1068"/>
+      </w:tblGrid>
+      <w:tr>
+        <w:trPr>
+          <w:cnfStyle w:val="100000000000" w:firstRow="1" w:lastRow="0" w:firstColumn="0" w:lastColumn="0" w:oddVBand="0" w:evenVBand="0" w:oddHBand="0" w:evenHBand="0" w:firstRowFirstColumn="0" w:firstRowLastColumn="0" w:lastRowFirstColumn="0" w:lastRowLastColumn="0"/>
+          <w:trHeight w:val="286"/>
+          <w:jc w:val="center"/>
+        </w:trPr>
+        <w:tc>
+          <w:tcPr>
+            <w:cnfStyle w:val="001000000000" w:firstRow="0" w:lastRow="0" w:firstColumn="1" w:lastColumn="0" w:oddVBand="0" w:evenVBand="0" w:oddHBand="0" w:evenHBand="0" w:firstRowFirstColumn="0" w:firstRowLastColumn="0" w:lastRowFirstColumn="0" w:lastRowLastColumn="0"/>
+            <w:tcW w:w="895" w:type="dxa"/>
+          </w:tcPr>
+          <w:p>
+            <w:pPr>
+              <w:pStyle w:val="TableTitle"/>
+              <w:spacing w:before="40" w:after="40"/>
+              <w:rPr>
+                <w:rFonts w:asciiTheme="minorHAnsi" w:hAnsiTheme="minorHAnsi"/>
+                <w:b w:val="0"/>
+                <w:smallCaps/>
+                <w:sz w:val="14"/>
+                <w:szCs w:val="14"/>
+              </w:rPr>
+            </w:pPr>
+            <w:r>
+              <w:rPr>
+                <w:rFonts w:asciiTheme="minorHAnsi" w:hAnsiTheme="minorHAnsi"/>
+                <w:sz w:val="14"/>
+                <w:szCs w:val="14"/>
+              </w:rPr>
+              <w:t>process step</w:t>
+            </w:r>
+          </w:p>
+        </w:tc>
+        <w:tc>
+          <w:tcPr>
+            <w:tcW w:w="895" w:type="dxa"/>
+          </w:tcPr>
+          <w:p>
+            <w:pPr>
+              <w:pStyle w:val="TableTitle"/>
+              <w:spacing w:before="40" w:after="40"/>
+              <w:cnfStyle w:val="100000000000" w:firstRow="1" w:lastRow="0" w:firstColumn="0" w:lastColumn="0" w:oddVBand="0" w:evenVBand="0" w:oddHBand="0" w:evenHBand="0" w:firstRowFirstColumn="0" w:firstRowLastColumn="0" w:lastRowFirstColumn="0" w:lastRowLastColumn="0"/>
+              <w:rPr>
+                <w:rFonts w:asciiTheme="minorHAnsi" w:hAnsiTheme="minorHAnsi"/>
+                <w:b w:val="0"/>
+                <w:smallCaps/>
+                <w:sz w:val="14"/>
+                <w:szCs w:val="14"/>
+              </w:rPr>
+            </w:pPr>
+            <w:r>
+              <w:rPr>
+                <w:rFonts w:asciiTheme="minorHAnsi" w:hAnsiTheme="minorHAnsi"/>
+                <w:sz w:val="14"/>
+                <w:szCs w:val="14"/>
+              </w:rPr>
+              <w:t xml:space="preserve">step type </w:t>
+            </w:r>
+          </w:p>
+        </w:tc>
+        <w:tc>
+          <w:tcPr>
+            <w:tcW w:w="1068" w:type="dxa"/>
+          </w:tcPr>
+          <w:p>
+            <w:pPr>
+              <w:pStyle w:val="TableTitle"/>
+              <w:spacing w:before="40" w:after="40"/>
+              <w:cnfStyle w:val="100000000000" w:firstRow="1" w:lastRow="0" w:firstColumn="0" w:lastColumn="0" w:oddVBand="0" w:evenVBand="0" w:oddHBand="0" w:evenHBand="0" w:firstRowFirstColumn="0" w:firstRowLastColumn="0" w:lastRowFirstColumn="0" w:lastRowLastColumn="0"/>
+              <w:rPr>
+                <w:rFonts w:asciiTheme="minorHAnsi" w:hAnsiTheme="minorHAnsi"/>
+                <w:sz w:val="14"/>
+                <w:szCs w:val="14"/>
+              </w:rPr>
+            </w:pPr>
+            <w:r>
+              <w:rPr>
+                <w:rFonts w:asciiTheme="minorHAnsi" w:hAnsiTheme="minorHAnsi"/>
+                <w:sz w:val="14"/>
+                <w:szCs w:val="14"/>
+              </w:rPr>
+              <w:t>feature</w:t>
+            </w:r>
+          </w:p>
+        </w:tc>
+        <w:tc>
+          <w:tcPr>
+            <w:tcW w:w="1068" w:type="dxa"/>
+          </w:tcPr>
+          <w:p>
+            <w:pPr>
+              <w:pStyle w:val="TableTitle"/>
+              <w:spacing w:before="40" w:after="40"/>
+              <w:cnfStyle w:val="100000000000" w:firstRow="1" w:lastRow="0" w:firstColumn="0" w:lastColumn="0" w:oddVBand="0" w:evenVBand="0" w:oddHBand="0" w:evenHBand="0" w:firstRowFirstColumn="0" w:firstRowLastColumn="0" w:lastRowFirstColumn="0" w:lastRowLastColumn="0"/>
+              <w:rPr>
+                <w:rFonts w:asciiTheme="minorHAnsi" w:hAnsiTheme="minorHAnsi"/>
+                <w:sz w:val="14"/>
+                <w:szCs w:val="14"/>
+              </w:rPr>
+            </w:pPr>
+            <w:r>
+              <w:rPr>
+                <w:rFonts w:asciiTheme="minorHAnsi" w:hAnsiTheme="minorHAnsi"/>
+                <w:sz w:val="14"/>
+                <w:szCs w:val="14"/>
+              </w:rPr>
+              <w:t xml:space="preserve">context value </w:t>
+            </w:r>
+          </w:p>
+        </w:tc>
+        <w:tc>
+          <w:tcPr>
+            <w:tcW w:w="1068" w:type="dxa"/>
+          </w:tcPr>
+          <w:p>
+            <w:pPr>
+              <w:pStyle w:val="TableTitle"/>
+              <w:spacing w:before="40" w:after="40"/>
+              <w:cnfStyle w:val="100000000000" w:firstRow="1" w:lastRow="0" w:firstColumn="0" w:lastColumn="0" w:oddVBand="0" w:evenVBand="0" w:oddHBand="0" w:evenHBand="0" w:firstRowFirstColumn="0" w:firstRowLastColumn="0" w:lastRowFirstColumn="0" w:lastRowLastColumn="0"/>
+              <w:rPr>
+                <w:rFonts w:asciiTheme="minorHAnsi" w:hAnsiTheme="minorHAnsi"/>
+                <w:b w:val="0"/>
+                <w:sz w:val="14"/>
+                <w:szCs w:val="14"/>
+              </w:rPr>
+            </w:pPr>
+            <w:r>
+              <w:rPr>
+                <w:rFonts w:asciiTheme="minorHAnsi" w:hAnsiTheme="minorHAnsi"/>
+                <w:sz w:val="14"/>
+                <w:szCs w:val="14"/>
+              </w:rPr>
+              <w:t xml:space="preserve">correlation </w:t>
+            </w:r>
+          </w:p>
+        </w:tc>
+      </w:tr>
+      <w:tr>
+        <w:trPr>
+          <w:trHeight w:val="249"/>
+          <w:jc w:val="center"/>
+        </w:trPr>
+        <w:tc>
+          <w:tcPr>
+            <w:cnfStyle w:val="001000000000" w:firstRow="0" w:lastRow="0" w:firstColumn="1" w:lastColumn="0" w:oddVBand="0" w:evenVBand="0" w:oddHBand="0" w:evenHBand="0" w:firstRowFirstColumn="0" w:firstRowLastColumn="0" w:lastRowFirstColumn="0" w:lastRowLastColumn="0"/>
+            <w:tcW w:w="895" w:type="dxa"/>
+          </w:tcPr>
+          <w:p>
+            <w:pPr>
+              <w:pStyle w:val="TableText"/>
+              <w:rPr>
+                <w:b w:val="0"/>
+              </w:rPr>
+            </w:pPr>
+            <w:r>
+              <w:rPr>
+                <w:b w:val="0"/>
+              </w:rPr>
+              <w:t>5030-2B W1 OXIDE DRY ETCH</w:t>
+            </w:r>
+          </w:p>
+        </w:tc>
+        <w:tc>
+          <w:tcPr>
+            <w:tcW w:w="895" w:type="dxa"/>
+          </w:tcPr>
+          <w:p>
+            <w:pPr>
+              <w:pStyle w:val="TableText"/>
+              <w:cnfStyle w:val="000000000000" w:firstRow="0" w:lastRow="0" w:firstColumn="0" w:lastColumn="0" w:oddVBand="0" w:evenVBand="0" w:oddHBand="0" w:evenHBand="0" w:firstRowFirstColumn="0" w:firstRowLastColumn="0" w:lastRowFirstColumn="0" w:lastRowLastColumn="0"/>
+            </w:pPr>
+            <w:r>
+              <w:t>process step</w:t>
+            </w:r>
+          </w:p>
+        </w:tc>
+        <w:tc>
+          <w:tcPr>
+            <w:tcW w:w="1068" w:type="dxa"/>
+          </w:tcPr>
+          <w:p>
+            <w:pPr>
+              <w:pStyle w:val="TableText"/>
+              <w:cnfStyle w:val="000000000000" w:firstRow="0" w:lastRow="0" w:firstColumn="0" w:lastColumn="0" w:oddVBand="0" w:evenVBand="0" w:oddHBand="0" w:evenHBand="0" w:firstRowFirstColumn="0" w:firstRowLastColumn="0" w:lastRowFirstColumn="0" w:lastRowLastColumn="0"/>
+            </w:pPr>
+            <w:r>
+              <w:t>process id</w:t>
+            </w:r>
+          </w:p>
+        </w:tc>
+        <w:tc>
+          <w:tcPr>
+            <w:tcW w:w="1068" w:type="dxa"/>
+          </w:tcPr>
+          <w:p>
+            <w:pPr>
+              <w:pStyle w:val="TableText"/>
+              <w:cnfStyle w:val="000000000000" w:firstRow="0" w:lastRow="0" w:firstColumn="0" w:lastColumn="0" w:oddVBand="0" w:evenVBand="0" w:oddHBand="0" w:evenHBand="0" w:firstRowFirstColumn="0" w:firstRowLastColumn="0" w:lastRowFirstColumn="0" w:lastRowLastColumn="0"/>
+            </w:pPr>
+            <w:r>
+              <w:t xml:space="preserve">2B_W1_OXIDE_B16A_A1 </w:t>
+            </w:r>
+          </w:p>
+        </w:tc>
+        <w:tc>
+          <w:tcPr>
+            <w:tcW w:w="1068" w:type="dxa"/>
+          </w:tcPr>
+          <w:p>
+            <w:pPr>
+              <w:pStyle w:val="TableText"/>
+              <w:cnfStyle w:val="000000000000" w:firstRow="0" w:lastRow="0" w:firstColumn="0" w:lastColumn="0" w:oddVBand="0" w:evenVBand="0" w:oddHBand="0" w:evenHBand="0" w:firstRowFirstColumn="0" w:firstRowLastColumn="0" w:lastRowFirstColumn="0" w:lastRowLastColumn="0"/>
+            </w:pPr>
+            <w:r>
+              <w:t>0.68</w:t>
+            </w:r>
+          </w:p>
+        </w:tc>
+      </w:tr>
+      <w:tr>
+        <w:trPr>
+          <w:trHeight w:val="89"/>
+          <w:jc w:val="center"/>
+        </w:trPr>
+        <w:tc>
+          <w:tcPr>
+            <w:cnfStyle w:val="001000000000" w:firstRow="0" w:lastRow="0" w:firstColumn="1" w:lastColumn="0" w:oddVBand="0" w:evenVBand="0" w:oddHBand="0" w:evenHBand="0" w:firstRowFirstColumn="0" w:firstRowLastColumn="0" w:lastRowFirstColumn="0" w:lastRowLastColumn="0"/>
+            <w:tcW w:w="895" w:type="dxa"/>
+          </w:tcPr>
+          <w:p>
+            <w:pPr>
+              <w:pStyle w:val="TableText"/>
+              <w:rPr>
+                <w:b w:val="0"/>
+              </w:rPr>
+            </w:pPr>
+            <w:r>
+              <w:rPr>
+                <w:b w:val="0"/>
+              </w:rPr>
+              <w:t>5030-2B W1 OXIDE DRY ETCH</w:t>
+            </w:r>
+          </w:p>
+        </w:tc>
+        <w:tc>
+          <w:tcPr>
+            <w:tcW w:w="895" w:type="dxa"/>
+          </w:tcPr>
+          <w:p>
+            <w:pPr>
+              <w:pStyle w:val="TableText"/>
+              <w:cnfStyle w:val="000000000000" w:firstRow="0" w:lastRow="0" w:firstColumn="0" w:lastColumn="0" w:oddVBand="0" w:evenVBand="0" w:oddHBand="0" w:evenHBand="0" w:firstRowFirstColumn="0" w:firstRowLastColumn="0" w:lastRowFirstColumn="0" w:lastRowLastColumn="0"/>
+            </w:pPr>
+            <w:r>
+              <w:t>process step</w:t>
+            </w:r>
+          </w:p>
+        </w:tc>
+        <w:tc>
+          <w:tcPr>
+            <w:tcW w:w="1068" w:type="dxa"/>
+          </w:tcPr>
+          <w:p>
+            <w:pPr>
+              <w:pStyle w:val="TableText"/>
+              <w:cnfStyle w:val="000000000000" w:firstRow="0" w:lastRow="0" w:firstColumn="0" w:lastColumn="0" w:oddVBand="0" w:evenVBand="0" w:oddHBand="0" w:evenHBand="0" w:firstRowFirstColumn="0" w:firstRowLastColumn="0" w:lastRowFirstColumn="0" w:lastRowLastColumn="0"/>
+            </w:pPr>
+            <w:r>
+              <w:t>equipment id</w:t>
+            </w:r>
+          </w:p>
+        </w:tc>
+        <w:tc>
+          <w:tcPr>
+            <w:tcW w:w="1068" w:type="dxa"/>
+          </w:tcPr>
+          <w:p>
+            <w:pPr>
+              <w:pStyle w:val="TableText"/>
+              <w:cnfStyle w:val="000000000000" w:firstRow="0" w:lastRow="0" w:firstColumn="0" w:lastColumn="0" w:oddVBand="0" w:evenVBand="0" w:oddHBand="0" w:evenHBand="0" w:firstRowFirstColumn="0" w:firstRowLastColumn="0" w:lastRowFirstColumn="0" w:lastRowLastColumn="0"/>
+            </w:pPr>
+            <w:r>
+              <w:t>L2EX7AA400</w:t>
+            </w:r>
+          </w:p>
+        </w:tc>
+        <w:tc>
+          <w:tcPr>
+            <w:tcW w:w="1068" w:type="dxa"/>
+          </w:tcPr>
+          <w:p>
+            <w:pPr>
+              <w:pStyle w:val="TableText"/>
+              <w:cnfStyle w:val="000000000000" w:firstRow="0" w:lastRow="0" w:firstColumn="0" w:lastColumn="0" w:oddVBand="0" w:evenVBand="0" w:oddHBand="0" w:evenHBand="0" w:firstRowFirstColumn="0" w:firstRowLastColumn="0" w:lastRowFirstColumn="0" w:lastRowLastColumn="0"/>
+            </w:pPr>
+            <w:r>
+              <w:t>0.68</w:t>
+            </w:r>
+          </w:p>
+        </w:tc>
+      </w:tr>
+      <w:tr>
+        <w:trPr>
+          <w:trHeight w:val="89"/>
+          <w:jc w:val="center"/>
+        </w:trPr>
+        <w:tc>
+          <w:tcPr>
+            <w:cnfStyle w:val="001000000000" w:firstRow="0" w:lastRow="0" w:firstColumn="1" w:lastColumn="0" w:oddVBand="0" w:evenVBand="0" w:oddHBand="0" w:evenHBand="0" w:firstRowFirstColumn="0" w:firstRowLastColumn="0" w:lastRowFirstColumn="0" w:lastRowLastColumn="0"/>
+            <w:tcW w:w="895" w:type="dxa"/>
+          </w:tcPr>
+          <w:p>
+            <w:pPr>
+              <w:pStyle w:val="TableText"/>
+              <w:rPr>
+                <w:b w:val="0"/>
+              </w:rPr>
+            </w:pPr>
+            <w:r>
+              <w:rPr>
+                <w:b w:val="0"/>
+              </w:rPr>
+              <w:t>3010-15 N+ PHOTO</w:t>
+            </w:r>
+          </w:p>
+        </w:tc>
+        <w:tc>
+          <w:tcPr>
+            <w:tcW w:w="895" w:type="dxa"/>
+          </w:tcPr>
+          <w:p>
+            <w:pPr>
+              <w:pStyle w:val="TableText"/>
+              <w:cnfStyle w:val="000000000000" w:firstRow="0" w:lastRow="0" w:firstColumn="0" w:lastColumn="0" w:oddVBand="0" w:evenVBand="0" w:oddHBand="0" w:evenHBand="0" w:firstRowFirstColumn="0" w:firstRowLastColumn="0" w:lastRowFirstColumn="0" w:lastRowLastColumn="0"/>
+            </w:pPr>
+            <w:r>
+              <w:t>incoming</w:t>
+            </w:r>
+          </w:p>
+        </w:tc>
+        <w:tc>
+          <w:tcPr>
+            <w:tcW w:w="1068" w:type="dxa"/>
+          </w:tcPr>
+          <w:p>
+            <w:pPr>
+              <w:pStyle w:val="TableText"/>
+              <w:cnfStyle w:val="000000000000" w:firstRow="0" w:lastRow="0" w:firstColumn="0" w:lastColumn="0" w:oddVBand="0" w:evenVBand="0" w:oddHBand="0" w:evenHBand="0" w:firstRowFirstColumn="0" w:firstRowLastColumn="0" w:lastRowFirstColumn="0" w:lastRowLastColumn="0"/>
+            </w:pPr>
+            <w:r>
+              <w:t>process id</w:t>
+            </w:r>
+          </w:p>
+        </w:tc>
+        <w:tc>
+          <w:tcPr>
+            <w:tcW w:w="1068" w:type="dxa"/>
+          </w:tcPr>
+          <w:p>
+            <w:pPr>
+              <w:pStyle w:val="TableText"/>
+              <w:cnfStyle w:val="000000000000" w:firstRow="0" w:lastRow="0" w:firstColumn="0" w:lastColumn="0" w:oddVBand="0" w:evenVBand="0" w:oddHBand="0" w:evenHBand="0" w:firstRowFirstColumn="0" w:firstRowLastColumn="0" w:lastRowFirstColumn="0" w:lastRowLastColumn="0"/>
+            </w:pPr>
+            <w:r>
+              <w:t>B16A 15 N+ PHOTO 01ELIM RRC2</w:t>
+            </w:r>
+          </w:p>
+        </w:tc>
+        <w:tc>
+          <w:tcPr>
+            <w:tcW w:w="1068" w:type="dxa"/>
+          </w:tcPr>
+          <w:p>
+            <w:pPr>
+              <w:pStyle w:val="TableText"/>
+              <w:cnfStyle w:val="000000000000" w:firstRow="0" w:lastRow="0" w:firstColumn="0" w:lastColumn="0" w:oddVBand="0" w:evenVBand="0" w:oddHBand="0" w:evenHBand="0" w:firstRowFirstColumn="0" w:firstRowLastColumn="0" w:lastRowFirstColumn="0" w:lastRowLastColumn="0"/>
+            </w:pPr>
+            <w:r>
+              <w:t>0.72</w:t>
+            </w:r>
+          </w:p>
+        </w:tc>
+      </w:tr>
+    </w:tbl>
+    <w:p/>
+    <w:p>
+      <w:pPr>
+        <w:pStyle w:val="Heading1"/>
+      </w:pPr>
+      <w:r>
+        <w:t>Data Libraries</w:t>
+      </w:r>
+    </w:p>
+    <w:p>
+      <w:r>
+        <w:t xml:space="preserve">RDA and PEE provide a domain knowledge library </w:t>
+      </w:r>
+      <w:r>
+        <w:t xml:space="preserve">containing </w:t>
+      </w:r>
+      <w:r>
+        <w:t xml:space="preserve">the </w:t>
+      </w:r>
+      <w:r>
+        <w:t>defect parameter</w:t>
+      </w:r>
+      <w:r>
+        <w:t>s</w:t>
+      </w:r>
+      <w:r>
+        <w:t xml:space="preserve"> </w:t>
+      </w:r>
+      <w:r>
+        <w:t xml:space="preserve">and </w:t>
+      </w:r>
+      <w:r>
+        <w:t xml:space="preserve">the </w:t>
+      </w:r>
+      <w:r>
+        <w:t xml:space="preserve">corresponding </w:t>
+      </w:r>
+      <w:r>
+        <w:t xml:space="preserve">process step pattern. </w:t>
+      </w:r>
+      <w:r>
+        <w:t xml:space="preserve">With defect parameter obtained from OOC charts, the library can be searched and </w:t>
+      </w:r>
+      <w:r>
+        <w:t>then narrows down the suspicious steps</w:t>
+      </w:r>
+      <w:r>
+        <w:t xml:space="preserve"> to reduce the analysis time</w:t>
+      </w:r>
+      <w:r>
+        <w:t xml:space="preserve">. </w:t>
+      </w:r>
+      <w:r>
+        <w:t>This domain knowledge library serves a key role in AD and greatly improve overall accuracy</w:t>
+      </w:r>
+      <w:r>
+        <w:t xml:space="preserve"> and performance</w:t>
+      </w:r>
+      <w:r>
+        <w:t>.</w:t>
+      </w:r>
+      <w:r>
+        <w:t xml:space="preserve"> </w:t>
+      </w:r>
+    </w:p>
+    <w:p>
+      <w:pPr>
+        <w:pStyle w:val="Normal2"/>
+      </w:pPr>
+      <w:r>
+        <w:t xml:space="preserve">There is another library called </w:t>
+      </w:r>
+      <w:r>
+        <w:t xml:space="preserve">Past </w:t>
+      </w:r>
+      <w:r>
+        <w:t xml:space="preserve">Lesson </w:t>
+      </w:r>
+      <w:r>
+        <w:t>Learn</w:t>
+      </w:r>
+      <w:r>
+        <w:t>t</w:t>
+      </w:r>
+      <w:r>
+        <w:t xml:space="preserve"> Library stored in MSSQL to </w:t>
+      </w:r>
+      <w:r>
+        <w:t xml:space="preserve">track all the feedback from RDA and PEE engineers. </w:t>
+      </w:r>
+      <w:r>
+        <w:t>We maintain this library not only for avoiding the wrong diagnostic</w:t>
+      </w:r>
+      <w:r>
+        <w:t xml:space="preserve"> </w:t>
+      </w:r>
+      <w:r>
+        <w:t>repeatedly and reminding users past root causes in terms of the same chart</w:t>
+      </w:r>
+      <w:r>
+        <w:t xml:space="preserve">, but also build a golden dataset for future analysis enhancement and algorithm improvement. </w:t>
+      </w:r>
+    </w:p>
+    <w:p>
+      <w:pPr>
+        <w:pStyle w:val="Heading1"/>
+      </w:pPr>
+      <w:r>
+        <w:t xml:space="preserve">AD as </w:t>
+      </w:r>
+      <w:r>
+        <w:t xml:space="preserve">a </w:t>
+      </w:r>
+      <w:r>
+        <w:t>Big Data Application</w:t>
+      </w:r>
+    </w:p>
+    <w:p>
+      <w:pPr>
+        <w:pStyle w:val="Normal2"/>
+        <w:ind w:firstLine="0"/>
+      </w:pPr>
+      <w:r>
+        <w:t xml:space="preserve">AD </w:t>
+      </w:r>
+      <w:r>
+        <w:t>currently is embedded in an end-to-end big data application</w:t>
+      </w:r>
+      <w:r>
+        <w:t xml:space="preserve">. </w:t>
+      </w:r>
+      <w:r>
+        <w:t xml:space="preserve">Refer to Fig. </w:t>
+      </w:r>
+      <w:r>
+        <w:t>6</w:t>
+      </w:r>
+      <w:r>
+        <w:t xml:space="preserve"> for the system overview of the entire application. </w:t>
+      </w:r>
+    </w:p>
+    <w:p>
+      <w:pPr>
+        <w:pStyle w:val="Normal2"/>
+      </w:pPr>
+      <w:r>
+        <w:t xml:space="preserve">The application is executed on a big data system named Hadoop. It includes </w:t>
+      </w:r>
+      <w:r>
+        <w:t>ingesting raw datasets from Hive, Teradata and HBase</w:t>
+      </w:r>
+      <w:r>
+        <w:t>, data ETL to form efficient data</w:t>
+      </w:r>
+      <w:r>
+        <w:t xml:space="preserve"> </w:t>
+      </w:r>
+      <w:r>
+        <w:t>frame</w:t>
+      </w:r>
+      <w:r>
+        <w:t>s</w:t>
+      </w:r>
+      <w:r>
+        <w:t xml:space="preserve"> and root cause </w:t>
+      </w:r>
+      <w:r>
+        <w:t xml:space="preserve">analysis </w:t>
+      </w:r>
+      <w:r>
+        <w:t>to select the most possible ones based on ranking numbers</w:t>
+      </w:r>
+      <w:r>
+        <w:t xml:space="preserve"> and correlation results</w:t>
+      </w:r>
+      <w:r>
+        <w:t xml:space="preserve">. </w:t>
+      </w:r>
+    </w:p>
+    <w:p>
+      <w:pPr>
+        <w:pStyle w:val="Normal2"/>
+      </w:pPr>
+    </w:p>
+    <w:p>
+      <w:r>
+        <w:rPr>
+          <w:noProof/>
+        </w:rPr>
+        <w:drawing>
+          <wp:inline distT="0" distB="0" distL="0" distR="0" wp14:anchorId="6735363B" wp14:editId="74BB9F01">
+            <wp:extent cx="3200400" cy="2899410"/>
+            <wp:effectExtent l="0" t="0" r="0" b="0"/>
+            <wp:docPr id="2" name="Picture 2"/>
+            <wp:cNvGraphicFramePr>
+              <a:graphicFrameLocks xmlns:a="http://schemas.openxmlformats.org/drawingml/2006/main" noChangeAspect="1"/>
+            </wp:cNvGraphicFramePr>
+            <a:graphic xmlns:a="http://schemas.openxmlformats.org/drawingml/2006/main">
+              <a:graphicData uri="http://schemas.openxmlformats.org/drawingml/2006/picture">
+                <pic:pic xmlns:pic="http://schemas.openxmlformats.org/drawingml/2006/picture">
+                  <pic:nvPicPr>
+                    <pic:cNvPr id="1" name=""/>
+                    <pic:cNvPicPr/>
+                  </pic:nvPicPr>
+                  <pic:blipFill>
+                    <a:blip r:embed="rId21"/>
+                    <a:stretch>
+                      <a:fillRect/>
+                    </a:stretch>
+                  </pic:blipFill>
+                  <pic:spPr>
+                    <a:xfrm>
+                      <a:off x="0" y="0"/>
                       <a:ext cx="3200400" cy="2899410"/>
                     </a:xfrm>
                     <a:prstGeom prst="rect">
@@ -6637,7 +8599,7 @@
           <w:sz w:val="16"/>
           <w:szCs w:val="16"/>
         </w:rPr>
-        <w:t>5</w:t>
+        <w:t>6</w:t>
       </w:r>
       <w:r>
         <w:rPr>
@@ -6763,6 +8725,7 @@
         <w:pStyle w:val="Normal2"/>
       </w:pPr>
       <w:r>
+        <w:lastRenderedPageBreak/>
         <w:t>AD is used to diagnose all PEE</w:t>
       </w:r>
       <w:r>
@@ -6775,7 +8738,11 @@
         <w:t>In recent 6 months</w:t>
       </w:r>
       <w:r>
-        <w:t>, 1</w:t>
+        <w:t xml:space="preserve">, </w:t>
+      </w:r>
+      <w:proofErr w:type="gramStart"/>
+      <w:r>
+        <w:t>1</w:t>
       </w:r>
       <w:r>
         <w:t>6</w:t>
@@ -6786,6 +8753,7 @@
       <w:r>
         <w:t>win</w:t>
       </w:r>
+      <w:proofErr w:type="gramEnd"/>
       <w:r>
         <w:t xml:space="preserve"> cases have been </w:t>
       </w:r>
@@ -6824,21 +8792,19 @@
       </w:r>
       <w:r>
         <w:rPr>
-          <w:rFonts w:eastAsia="SimSun"/>
           <w:lang w:eastAsia="zh-CN"/>
         </w:rPr>
         <w:instrText xml:space="preserve"> </w:instrText>
       </w:r>
       <w:r>
         <w:rPr>
-          <w:rFonts w:eastAsia="SimSun" w:hint="eastAsia"/>
+          <w:rFonts w:hint="eastAsia"/>
           <w:lang w:eastAsia="zh-CN"/>
         </w:rPr>
         <w:instrText>= 7 \* ROMAN</w:instrText>
       </w:r>
       <w:r>
         <w:rPr>
-          <w:rFonts w:eastAsia="SimSun"/>
           <w:lang w:eastAsia="zh-CN"/>
         </w:rPr>
         <w:instrText xml:space="preserve"> </w:instrText>
@@ -6848,7 +8814,6 @@
       </w:r>
       <w:r>
         <w:rPr>
-          <w:rFonts w:eastAsia="SimSun"/>
           <w:noProof/>
           <w:lang w:eastAsia="zh-CN"/>
         </w:rPr>
@@ -6873,21 +8838,19 @@
       </w:r>
       <w:r>
         <w:rPr>
-          <w:rFonts w:eastAsia="SimSun"/>
           <w:lang w:eastAsia="zh-CN"/>
         </w:rPr>
         <w:instrText xml:space="preserve"> </w:instrText>
       </w:r>
       <w:r>
         <w:rPr>
-          <w:rFonts w:eastAsia="SimSun" w:hint="eastAsia"/>
+          <w:rFonts w:hint="eastAsia"/>
           <w:lang w:eastAsia="zh-CN"/>
         </w:rPr>
         <w:instrText>= 7 \* ROMAN</w:instrText>
       </w:r>
       <w:r>
         <w:rPr>
-          <w:rFonts w:eastAsia="SimSun"/>
           <w:lang w:eastAsia="zh-CN"/>
         </w:rPr>
         <w:instrText xml:space="preserve"> </w:instrText>
@@ -6897,7 +8860,6 @@
       </w:r>
       <w:r>
         <w:rPr>
-          <w:rFonts w:eastAsia="SimSun"/>
           <w:noProof/>
           <w:lang w:eastAsia="zh-CN"/>
         </w:rPr>
@@ -7143,8 +9105,13 @@
               <w:jc w:val="left"/>
             </w:pPr>
             <w:r>
-              <w:t>N28A 1220-22 SGDP PRE POLY DEP 4 SCATTER</w:t>
-            </w:r>
+              <w:t xml:space="preserve">N28A 1220-22 SGDP PRE POLY DEP 4 </w:t>
+            </w:r>
+            <w:proofErr w:type="gramStart"/>
+            <w:r>
+              <w:t>SCATTER</w:t>
+            </w:r>
+            <w:proofErr w:type="gramEnd"/>
           </w:p>
         </w:tc>
         <w:tc>
@@ -7939,7 +9906,10 @@
         <w:t xml:space="preserve"> from the dashboard</w:t>
       </w:r>
       <w:r>
-        <w:t>, AD</w:t>
+        <w:t xml:space="preserve">, </w:t>
+      </w:r>
+      <w:r>
+        <w:t>AD</w:t>
       </w:r>
       <w:r>
         <w:t xml:space="preserve"> </w:t>
@@ -7960,7 +9930,13 @@
         <w:t>validated to detect root causes of excursion with a stable accuracy of 7</w:t>
       </w:r>
       <w:r>
-        <w:t>0%, as shown in Fig. 1.</w:t>
+        <w:t xml:space="preserve">0%, as shown in Fig. </w:t>
+      </w:r>
+      <w:r>
+        <w:t>7</w:t>
+      </w:r>
+      <w:r>
+        <w:t>.</w:t>
       </w:r>
     </w:p>
     <w:p>
@@ -7996,7 +9972,7 @@
                     </pic:cNvPicPr>
                   </pic:nvPicPr>
                   <pic:blipFill>
-                    <a:blip r:embed="rId21">
+                    <a:blip r:embed="rId22">
                       <a:extLst>
                         <a:ext uri="{28A0092B-C50C-407E-A947-70E740481C1C}">
                           <a14:useLocalDpi xmlns:a14="http://schemas.microsoft.com/office/drawing/2010/main" val="0"/>
@@ -8030,7 +10006,13 @@
         <w:pStyle w:val="FigureCaption"/>
       </w:pPr>
       <w:r>
-        <w:t>Fig. 1. A</w:t>
+        <w:t xml:space="preserve">Fig. </w:t>
+      </w:r>
+      <w:r>
+        <w:t>7</w:t>
+      </w:r>
+      <w:r>
+        <w:t>. A</w:t>
       </w:r>
       <w:r>
         <w:t>uto-Diagnostic</w:t>
@@ -8104,26 +10086,33 @@
         <w:rPr>
           <w:color w:val="000000" w:themeColor="text1"/>
         </w:rPr>
-        <w:t>. In order to assure high product quality and low cost, a</w:t>
-      </w:r>
+        <w:t xml:space="preserve">. </w:t>
+      </w:r>
+      <w:proofErr w:type="gramStart"/>
       <w:r>
         <w:rPr>
           <w:color w:val="000000" w:themeColor="text1"/>
         </w:rPr>
+        <w:t>In order to</w:t>
+      </w:r>
+      <w:proofErr w:type="gramEnd"/>
+      <w:r>
+        <w:rPr>
+          <w:color w:val="000000" w:themeColor="text1"/>
+        </w:rPr>
+        <w:t xml:space="preserve"> assure high product quality and low cost, a</w:t>
+      </w:r>
+      <w:r>
+        <w:rPr>
+          <w:color w:val="000000" w:themeColor="text1"/>
+        </w:rPr>
         <w:t xml:space="preserve"> faster reaction </w:t>
       </w:r>
       <w:r>
         <w:rPr>
           <w:bCs/>
         </w:rPr>
-        <w:t xml:space="preserve">to identify the source </w:t>
-      </w:r>
-      <w:r>
-        <w:rPr>
-          <w:bCs/>
-        </w:rPr>
-        <w:lastRenderedPageBreak/>
-        <w:t>of problems and generate solutions</w:t>
+        <w:t>to identify the source of problems and generate solutions</w:t>
       </w:r>
       <w:r>
         <w:rPr>
@@ -8247,8 +10236,13 @@
       <w:r>
         <w:t xml:space="preserve">t has captured </w:t>
       </w:r>
-      <w:r>
-        <w:t>16 win cases in recent 6 months</w:t>
+      <w:proofErr w:type="gramStart"/>
+      <w:r>
+        <w:t>16 win</w:t>
+      </w:r>
+      <w:proofErr w:type="gramEnd"/>
+      <w:r>
+        <w:t xml:space="preserve"> cases in recent 6 months</w:t>
       </w:r>
       <w:r>
         <w:t xml:space="preserve"> and </w:t>
@@ -8309,6 +10303,7 @@
         <w:pStyle w:val="HeadingNoNumber"/>
       </w:pPr>
       <w:r>
+        <w:lastRenderedPageBreak/>
         <w:t>Acknowledgment</w:t>
       </w:r>
     </w:p>
@@ -8645,6 +10640,7 @@
         <w:pStyle w:val="Bios-FirstParagraph"/>
       </w:pPr>
       <w:proofErr w:type="spellStart"/>
+      <w:proofErr w:type="gramStart"/>
       <w:r>
         <w:rPr>
           <w:b/>
@@ -8652,6 +10648,7 @@
         <w:t>P.Tan</w:t>
       </w:r>
       <w:proofErr w:type="spellEnd"/>
+      <w:proofErr w:type="gramEnd"/>
       <w:r>
         <w:t xml:space="preserve"> </w:t>
       </w:r>
@@ -8778,7 +10775,7 @@
       </w:pPr>
     </w:p>
     <w:sectPr>
-      <w:headerReference w:type="even" r:id="rId22"/>
+      <w:headerReference w:type="even" r:id="rId23"/>
       <w:type w:val="continuous"/>
       <w:pgSz w:w="12240" w:h="15840" w:code="1"/>
       <w:pgMar w:top="1008" w:right="936" w:bottom="1008" w:left="936" w:header="432" w:footer="432" w:gutter="0"/>
@@ -10791,7 +12788,7 @@
   <w:docDefaults>
     <w:rPrDefault>
       <w:rPr>
-        <w:rFonts w:ascii="Times New Roman" w:eastAsia="Times New Roman" w:hAnsi="Times New Roman" w:cs="Times New Roman"/>
+        <w:rFonts w:ascii="Times New Roman" w:eastAsia="SimSun" w:hAnsi="Times New Roman" w:cs="Times New Roman"/>
         <w:lang w:val="en-US" w:eastAsia="en-US" w:bidi="ar-SA"/>
       </w:rPr>
     </w:rPrDefault>
@@ -12412,62 +14409,6 @@
 </file>
 
 <file path=customXml/item1.xml><?xml version="1.0" encoding="utf-8"?>
-<p:properties xmlns:p="http://schemas.microsoft.com/office/2006/metadata/properties" xmlns:xsi="http://www.w3.org/2001/XMLSchema-instance">
-  <documentManagement>
-    <PageNo xmlns="b1895826-ddd3-4d8e-9b07-7a0f0d4d9c52" xsi:nil="true"/>
-    <Convert_x0020_Managed_x0020_Metadata_x0020_for_x0020_Flow xmlns="b1895826-ddd3-4d8e-9b07-7a0f0d4d9c52">
-      <Url>http://collab.micron.com/corp/TLP/Journal/_layouts/15/wrkstat.aspx?List=b1895826-ddd3-4d8e-9b07-7a0f0d4d9c52&amp;WorkflowInstanceName=ff2928e7-6a07-4f4b-a4bb-eef3e11a9b6a</Url>
-      <Description>Get Authors</Description>
-    </Convert_x0020_Managed_x0020_Metadata_x0020_for_x0020_Flow>
-    <TaxCatchAll xmlns="9da2a8c5-e2e9-492f-892b-673e1ab35ec9"/>
-    <lb674a7640d748f0a15521255420e309 xmlns="b1895826-ddd3-4d8e-9b07-7a0f0d4d9c52">
-      <Terms xmlns="http://schemas.microsoft.com/office/infopath/2007/PartnerControls"/>
-    </lb674a7640d748f0a15521255420e309>
-    <Article_x0020_Date xmlns="b1895826-ddd3-4d8e-9b07-7a0f0d4d9c52" xsi:nil="true"/>
-    <Index_x0020_Keywords_x0020__x002d__x0020_Text xmlns="b1895826-ddd3-4d8e-9b07-7a0f0d4d9c52" xsi:nil="true"/>
-    <Seminar_x0020__x002d__x0020_SeminarDate xmlns="b1895826-ddd3-4d8e-9b07-7a0f0d4d9c52" xsi:nil="true"/>
-    <MetaText_x0020__x002d__x0020_Page_x0020_Name xmlns="b1895826-ddd3-4d8e-9b07-7a0f0d4d9c52" xsi:nil="true"/>
-    <hef8ded8aefe4c6c9cbf3f1c850dbc2e xmlns="b1895826-ddd3-4d8e-9b07-7a0f0d4d9c52">
-      <Terms xmlns="http://schemas.microsoft.com/office/infopath/2007/PartnerControls"/>
-    </hef8ded8aefe4c6c9cbf3f1c850dbc2e>
-    <mc4582b76eb140f583b6f4bd0bf11d31 xmlns="b1895826-ddd3-4d8e-9b07-7a0f0d4d9c52">
-      <Terms xmlns="http://schemas.microsoft.com/office/infopath/2007/PartnerControls"/>
-    </mc4582b76eb140f583b6f4bd0bf11d31>
-    <hd1a0d3206c04d8fa72ad846fbce8fc7 xmlns="b1895826-ddd3-4d8e-9b07-7a0f0d4d9c52">
-      <Terms xmlns="http://schemas.microsoft.com/office/infopath/2007/PartnerControls"/>
-    </hd1a0d3206c04d8fa72ad846fbce8fc7>
-    <a8c3074036be4ee9a6909e07e1aafb01 xmlns="b1895826-ddd3-4d8e-9b07-7a0f0d4d9c52">
-      <Terms xmlns="http://schemas.microsoft.com/office/infopath/2007/PartnerControls"/>
-    </a8c3074036be4ee9a6909e07e1aafb01>
-    <ade507e9e3bf4e4190e443abe6b37e5f xmlns="b1895826-ddd3-4d8e-9b07-7a0f0d4d9c52">
-      <Terms xmlns="http://schemas.microsoft.com/office/infopath/2007/PartnerControls"/>
-    </ade507e9e3bf4e4190e443abe6b37e5f>
-    <People_x002d_Text xmlns="b1895826-ddd3-4d8e-9b07-7a0f0d4d9c52" xsi:nil="true"/>
-    <Is_x0020_Journal_x0020_Article xmlns="b1895826-ddd3-4d8e-9b07-7a0f0d4d9c52">true</Is_x0020_Journal_x0020_Article>
-    <Abstract xmlns="b1895826-ddd3-4d8e-9b07-7a0f0d4d9c52" xsi:nil="true"/>
-    <MetaText_x0020__x002d__x0020_Rollup_x0020_Image xmlns="b1895826-ddd3-4d8e-9b07-7a0f0d4d9c52" xsi:nil="true"/>
-    <ib991fc7ac734fa79c135137f3c3d51e xmlns="b1895826-ddd3-4d8e-9b07-7a0f0d4d9c52">
-      <Terms xmlns="http://schemas.microsoft.com/office/infopath/2007/PartnerControls"/>
-    </ib991fc7ac734fa79c135137f3c3d51e>
-    <mb861ffa1cb8447f9b83370c5c4416df xmlns="b1895826-ddd3-4d8e-9b07-7a0f0d4d9c52">
-      <Terms xmlns="http://schemas.microsoft.com/office/infopath/2007/PartnerControls"/>
-    </mb861ffa1cb8447f9b83370c5c4416df>
-    <h8c73de8dc934e9ab6dfd0304214be61 xmlns="b1895826-ddd3-4d8e-9b07-7a0f0d4d9c52">
-      <Terms xmlns="http://schemas.microsoft.com/office/infopath/2007/PartnerControls"/>
-    </h8c73de8dc934e9ab6dfd0304214be61>
-    <MetaText_x0020__x002d__x0020_Seminar_x0020_Section xmlns="b1895826-ddd3-4d8e-9b07-7a0f0d4d9c52" xsi:nil="true"/>
-    <Workflow_x0020_Is_x0020_Complete xmlns="b1895826-ddd3-4d8e-9b07-7a0f0d4d9c52">false</Workflow_x0020_Is_x0020_Complete>
-    <_x002a__x002a_INPUT_x002a__x002a__x0020__x002d__x0020_Index_x0020_Terms_x0020__x0028_Text_x0029_ xmlns="b25f26d2-76fa-43a8-b415-e57d5db50204" xsi:nil="true"/>
-    <_dlc_DocId xmlns="9da2a8c5-e2e9-492f-892b-673e1ab35ec9">WZURDW5KT4C4-430210250-601</_dlc_DocId>
-    <_dlc_DocIdUrl xmlns="9da2a8c5-e2e9-492f-892b-673e1ab35ec9">
-      <Url>http://collab.micron.com/corp/TLP/Journal/_layouts/15/DocIdRedir.aspx?ID=WZURDW5KT4C4-430210250-601</Url>
-      <Description>WZURDW5KT4C4-430210250-601</Description>
-    </_dlc_DocIdUrl>
-  </documentManagement>
-</p:properties>
-</file>
-
-<file path=customXml/item2.xml><?xml version="1.0" encoding="utf-8"?>
 <?mso-contentType ?>
 <spe:Receivers xmlns:spe="http://schemas.microsoft.com/sharepoint/events">
   <Receiver>
@@ -12517,7 +14458,7 @@
 </spe:Receivers>
 </file>
 
-<file path=customXml/item3.xml><?xml version="1.0" encoding="utf-8"?>
+<file path=customXml/item2.xml><?xml version="1.0" encoding="utf-8"?>
 <ct:contentTypeSchema xmlns:ct="http://schemas.microsoft.com/office/2006/metadata/contentType" xmlns:ma="http://schemas.microsoft.com/office/2006/metadata/properties/metaAttributes" ct:_="" ma:_="" ma:contentTypeName="Document" ma:contentTypeID="0x010100FA4341D851C0E44E9652727E05B32EAD" ma:contentTypeVersion="92" ma:contentTypeDescription="Create a new document." ma:contentTypeScope="" ma:versionID="76c12660124dbbb1c20c9b6f1a880ee2">
   <xsd:schema xmlns:xsd="http://www.w3.org/2001/XMLSchema" xmlns:xs="http://www.w3.org/2001/XMLSchema" xmlns:p="http://schemas.microsoft.com/office/2006/metadata/properties" xmlns:ns2="b1895826-ddd3-4d8e-9b07-7a0f0d4d9c52" xmlns:ns3="b25f26d2-76fa-43a8-b415-e57d5db50204" xmlns:ns4="9da2a8c5-e2e9-492f-892b-673e1ab35ec9" targetNamespace="http://schemas.microsoft.com/office/2006/metadata/properties" ma:root="true" ma:fieldsID="e7a7d650f04f571f16cb6adde43ee0ea" ns2:_="" ns3:_="" ns4:_="">
     <xsd:import namespace="b1895826-ddd3-4d8e-9b07-7a0f0d4d9c52"/>
@@ -12855,7 +14796,7 @@
 </ct:contentTypeSchema>
 </file>
 
-<file path=customXml/item4.xml><?xml version="1.0" encoding="utf-8"?>
+<file path=customXml/item3.xml><?xml version="1.0" encoding="utf-8"?>
 <?mso-contentType ?>
 <FormTemplates xmlns="http://schemas.microsoft.com/sharepoint/v3/contenttype/forms">
   <Display>DocumentLibraryForm</Display>
@@ -12864,23 +14805,67 @@
 </FormTemplates>
 </file>
 
+<file path=customXml/item4.xml><?xml version="1.0" encoding="utf-8"?>
+<p:properties xmlns:p="http://schemas.microsoft.com/office/2006/metadata/properties" xmlns:xsi="http://www.w3.org/2001/XMLSchema-instance">
+  <documentManagement>
+    <PageNo xmlns="b1895826-ddd3-4d8e-9b07-7a0f0d4d9c52" xsi:nil="true"/>
+    <Convert_x0020_Managed_x0020_Metadata_x0020_for_x0020_Flow xmlns="b1895826-ddd3-4d8e-9b07-7a0f0d4d9c52">
+      <Url>http://collab.micron.com/corp/TLP/Journal/_layouts/15/wrkstat.aspx?List=b1895826-ddd3-4d8e-9b07-7a0f0d4d9c52&amp;WorkflowInstanceName=ff2928e7-6a07-4f4b-a4bb-eef3e11a9b6a</Url>
+      <Description>Get Authors</Description>
+    </Convert_x0020_Managed_x0020_Metadata_x0020_for_x0020_Flow>
+    <TaxCatchAll xmlns="9da2a8c5-e2e9-492f-892b-673e1ab35ec9"/>
+    <lb674a7640d748f0a15521255420e309 xmlns="b1895826-ddd3-4d8e-9b07-7a0f0d4d9c52">
+      <Terms xmlns="http://schemas.microsoft.com/office/infopath/2007/PartnerControls"/>
+    </lb674a7640d748f0a15521255420e309>
+    <Article_x0020_Date xmlns="b1895826-ddd3-4d8e-9b07-7a0f0d4d9c52" xsi:nil="true"/>
+    <Index_x0020_Keywords_x0020__x002d__x0020_Text xmlns="b1895826-ddd3-4d8e-9b07-7a0f0d4d9c52" xsi:nil="true"/>
+    <Seminar_x0020__x002d__x0020_SeminarDate xmlns="b1895826-ddd3-4d8e-9b07-7a0f0d4d9c52" xsi:nil="true"/>
+    <MetaText_x0020__x002d__x0020_Page_x0020_Name xmlns="b1895826-ddd3-4d8e-9b07-7a0f0d4d9c52" xsi:nil="true"/>
+    <hef8ded8aefe4c6c9cbf3f1c850dbc2e xmlns="b1895826-ddd3-4d8e-9b07-7a0f0d4d9c52">
+      <Terms xmlns="http://schemas.microsoft.com/office/infopath/2007/PartnerControls"/>
+    </hef8ded8aefe4c6c9cbf3f1c850dbc2e>
+    <mc4582b76eb140f583b6f4bd0bf11d31 xmlns="b1895826-ddd3-4d8e-9b07-7a0f0d4d9c52">
+      <Terms xmlns="http://schemas.microsoft.com/office/infopath/2007/PartnerControls"/>
+    </mc4582b76eb140f583b6f4bd0bf11d31>
+    <hd1a0d3206c04d8fa72ad846fbce8fc7 xmlns="b1895826-ddd3-4d8e-9b07-7a0f0d4d9c52">
+      <Terms xmlns="http://schemas.microsoft.com/office/infopath/2007/PartnerControls"/>
+    </hd1a0d3206c04d8fa72ad846fbce8fc7>
+    <a8c3074036be4ee9a6909e07e1aafb01 xmlns="b1895826-ddd3-4d8e-9b07-7a0f0d4d9c52">
+      <Terms xmlns="http://schemas.microsoft.com/office/infopath/2007/PartnerControls"/>
+    </a8c3074036be4ee9a6909e07e1aafb01>
+    <ade507e9e3bf4e4190e443abe6b37e5f xmlns="b1895826-ddd3-4d8e-9b07-7a0f0d4d9c52">
+      <Terms xmlns="http://schemas.microsoft.com/office/infopath/2007/PartnerControls"/>
+    </ade507e9e3bf4e4190e443abe6b37e5f>
+    <People_x002d_Text xmlns="b1895826-ddd3-4d8e-9b07-7a0f0d4d9c52" xsi:nil="true"/>
+    <Is_x0020_Journal_x0020_Article xmlns="b1895826-ddd3-4d8e-9b07-7a0f0d4d9c52">true</Is_x0020_Journal_x0020_Article>
+    <Abstract xmlns="b1895826-ddd3-4d8e-9b07-7a0f0d4d9c52" xsi:nil="true"/>
+    <MetaText_x0020__x002d__x0020_Rollup_x0020_Image xmlns="b1895826-ddd3-4d8e-9b07-7a0f0d4d9c52" xsi:nil="true"/>
+    <ib991fc7ac734fa79c135137f3c3d51e xmlns="b1895826-ddd3-4d8e-9b07-7a0f0d4d9c52">
+      <Terms xmlns="http://schemas.microsoft.com/office/infopath/2007/PartnerControls"/>
+    </ib991fc7ac734fa79c135137f3c3d51e>
+    <mb861ffa1cb8447f9b83370c5c4416df xmlns="b1895826-ddd3-4d8e-9b07-7a0f0d4d9c52">
+      <Terms xmlns="http://schemas.microsoft.com/office/infopath/2007/PartnerControls"/>
+    </mb861ffa1cb8447f9b83370c5c4416df>
+    <h8c73de8dc934e9ab6dfd0304214be61 xmlns="b1895826-ddd3-4d8e-9b07-7a0f0d4d9c52">
+      <Terms xmlns="http://schemas.microsoft.com/office/infopath/2007/PartnerControls"/>
+    </h8c73de8dc934e9ab6dfd0304214be61>
+    <MetaText_x0020__x002d__x0020_Seminar_x0020_Section xmlns="b1895826-ddd3-4d8e-9b07-7a0f0d4d9c52" xsi:nil="true"/>
+    <Workflow_x0020_Is_x0020_Complete xmlns="b1895826-ddd3-4d8e-9b07-7a0f0d4d9c52">false</Workflow_x0020_Is_x0020_Complete>
+    <_x002a__x002a_INPUT_x002a__x002a__x0020__x002d__x0020_Index_x0020_Terms_x0020__x0028_Text_x0029_ xmlns="b25f26d2-76fa-43a8-b415-e57d5db50204" xsi:nil="true"/>
+    <_dlc_DocId xmlns="9da2a8c5-e2e9-492f-892b-673e1ab35ec9">WZURDW5KT4C4-430210250-601</_dlc_DocId>
+    <_dlc_DocIdUrl xmlns="9da2a8c5-e2e9-492f-892b-673e1ab35ec9">
+      <Url>http://collab.micron.com/corp/TLP/Journal/_layouts/15/DocIdRedir.aspx?ID=WZURDW5KT4C4-430210250-601</Url>
+      <Description>WZURDW5KT4C4-430210250-601</Description>
+    </_dlc_DocIdUrl>
+  </documentManagement>
+</p:properties>
+</file>
+
 <file path=customXml/item5.xml><?xml version="1.0" encoding="utf-8"?>
 <b:Sources xmlns:b="http://schemas.openxmlformats.org/officeDocument/2006/bibliography" xmlns="http://schemas.openxmlformats.org/officeDocument/2006/bibliography" SelectedStyle="\APASixthEditionOfficeOnline.xsl" StyleName="APA" Version="6"/>
 </file>
 
 <file path=customXml/itemProps1.xml><?xml version="1.0" encoding="utf-8"?>
-<ds:datastoreItem xmlns:ds="http://schemas.openxmlformats.org/officeDocument/2006/customXml" ds:itemID="{B57207DC-E760-4051-A8A9-EFB4787DB3ED}">
-  <ds:schemaRefs>
-    <ds:schemaRef ds:uri="http://schemas.microsoft.com/office/2006/metadata/properties"/>
-    <ds:schemaRef ds:uri="b1895826-ddd3-4d8e-9b07-7a0f0d4d9c52"/>
-    <ds:schemaRef ds:uri="9da2a8c5-e2e9-492f-892b-673e1ab35ec9"/>
-    <ds:schemaRef ds:uri="http://schemas.microsoft.com/office/infopath/2007/PartnerControls"/>
-    <ds:schemaRef ds:uri="b25f26d2-76fa-43a8-b415-e57d5db50204"/>
-  </ds:schemaRefs>
-</ds:datastoreItem>
-</file>
-
-<file path=customXml/itemProps2.xml><?xml version="1.0" encoding="utf-8"?>
 <ds:datastoreItem xmlns:ds="http://schemas.openxmlformats.org/officeDocument/2006/customXml" ds:itemID="{477AB157-E741-4763-9691-90D1F9FBDE82}">
   <ds:schemaRefs>
     <ds:schemaRef ds:uri="http://schemas.microsoft.com/sharepoint/events"/>
@@ -12888,7 +14873,7 @@
 </ds:datastoreItem>
 </file>
 
-<file path=customXml/itemProps3.xml><?xml version="1.0" encoding="utf-8"?>
+<file path=customXml/itemProps2.xml><?xml version="1.0" encoding="utf-8"?>
 <ds:datastoreItem xmlns:ds="http://schemas.openxmlformats.org/officeDocument/2006/customXml" ds:itemID="{16590A1E-C907-4125-8A3C-A78807BD9475}">
   <ds:schemaRefs>
     <ds:schemaRef ds:uri="http://schemas.microsoft.com/office/2006/metadata/contentType"/>
@@ -12908,7 +14893,7 @@
 </ds:datastoreItem>
 </file>
 
-<file path=customXml/itemProps4.xml><?xml version="1.0" encoding="utf-8"?>
+<file path=customXml/itemProps3.xml><?xml version="1.0" encoding="utf-8"?>
 <ds:datastoreItem xmlns:ds="http://schemas.openxmlformats.org/officeDocument/2006/customXml" ds:itemID="{100BFC89-6AAE-4C82-ACF9-A9C698D1500F}">
   <ds:schemaRefs>
     <ds:schemaRef ds:uri="http://schemas.microsoft.com/sharepoint/v3/contenttype/forms"/>
@@ -12916,8 +14901,20 @@
 </ds:datastoreItem>
 </file>
 
+<file path=customXml/itemProps4.xml><?xml version="1.0" encoding="utf-8"?>
+<ds:datastoreItem xmlns:ds="http://schemas.openxmlformats.org/officeDocument/2006/customXml" ds:itemID="{B57207DC-E760-4051-A8A9-EFB4787DB3ED}">
+  <ds:schemaRefs>
+    <ds:schemaRef ds:uri="http://schemas.microsoft.com/office/2006/metadata/properties"/>
+    <ds:schemaRef ds:uri="b1895826-ddd3-4d8e-9b07-7a0f0d4d9c52"/>
+    <ds:schemaRef ds:uri="9da2a8c5-e2e9-492f-892b-673e1ab35ec9"/>
+    <ds:schemaRef ds:uri="http://schemas.microsoft.com/office/infopath/2007/PartnerControls"/>
+    <ds:schemaRef ds:uri="b25f26d2-76fa-43a8-b415-e57d5db50204"/>
+  </ds:schemaRefs>
+</ds:datastoreItem>
+</file>
+
 <file path=customXml/itemProps5.xml><?xml version="1.0" encoding="utf-8"?>
-<ds:datastoreItem xmlns:ds="http://schemas.openxmlformats.org/officeDocument/2006/customXml" ds:itemID="{C29A9023-A0D1-4BBD-90EB-1109253828FB}">
+<ds:datastoreItem xmlns:ds="http://schemas.openxmlformats.org/officeDocument/2006/customXml" ds:itemID="{4635DD14-A23E-4286-B8C5-2A9F307A384B}">
   <ds:schemaRefs>
     <ds:schemaRef ds:uri="http://schemas.openxmlformats.org/officeDocument/2006/bibliography"/>
   </ds:schemaRefs>

</xml_diff>

<commit_message>
revise table name error and replace author position
</commit_message>
<xml_diff>
--- a/document/forCV/AD paper draft.docx
+++ b/document/forCV/AD paper draft.docx
@@ -75,22 +75,27 @@
         <w:t xml:space="preserve"> Fab 10 Data Science Manager, </w:t>
       </w:r>
       <w:r>
+        <w:t>Wi Hoong Lim</w:t>
+      </w:r>
+      <w:r>
+        <w:rPr>
+          <w:i/>
+        </w:rPr>
+        <w:t>, Fab 10 PIE RDA Manager</w:t>
+      </w:r>
+      <w:bookmarkStart w:id="0" w:name="_GoBack"/>
+      <w:bookmarkEnd w:id="0"/>
+      <w:r>
+        <w:t xml:space="preserve">, and </w:t>
+      </w:r>
+      <w:r>
         <w:t>Vincent Hong</w:t>
       </w:r>
       <w:r>
         <w:rPr>
           <w:i/>
         </w:rPr>
-        <w:t xml:space="preserve">, Fab 10 Data Science Senior Manager, </w:t>
-      </w:r>
-      <w:r>
-        <w:t>and Wi Hoong Lim</w:t>
-      </w:r>
-      <w:r>
-        <w:rPr>
-          <w:i/>
-        </w:rPr>
-        <w:t>, Fab 10 PIE RDA Manager</w:t>
+        <w:t>, Fab 10 Data Science Senior Manager</w:t>
       </w:r>
     </w:p>
     <w:p>
@@ -151,7 +156,6 @@
       <w:r>
         <w:t xml:space="preserve"> It has captured </w:t>
       </w:r>
-      <w:proofErr w:type="gramStart"/>
       <w:r>
         <w:t>1</w:t>
       </w:r>
@@ -159,11 +163,7 @@
         <w:t>6</w:t>
       </w:r>
       <w:r>
-        <w:t xml:space="preserve"> win</w:t>
-      </w:r>
-      <w:proofErr w:type="gramEnd"/>
-      <w:r>
-        <w:t xml:space="preserve"> cases in recent </w:t>
+        <w:t xml:space="preserve"> win cases in recent </w:t>
       </w:r>
       <w:r>
         <w:t>6</w:t>
@@ -486,15 +486,7 @@
         <w:t xml:space="preserve">a </w:t>
       </w:r>
       <w:r>
-        <w:t xml:space="preserve">significant delay between the occurrence of drift and the resulting control chart violation. As production volume increases, faster response to process drift becomes necessary </w:t>
-      </w:r>
-      <w:proofErr w:type="gramStart"/>
-      <w:r>
-        <w:t>in order to</w:t>
-      </w:r>
-      <w:proofErr w:type="gramEnd"/>
-      <w:r>
-        <w:t xml:space="preserve"> assure high product quality and low cost.</w:t>
+        <w:t>significant delay between the occurrence of drift and the resulting control chart violation. As production volume increases, faster response to process drift becomes necessary in order to assure high product quality and low cost.</w:t>
       </w:r>
       <w:r>
         <w:t xml:space="preserve"> As such, </w:t>
@@ -697,15 +689,7 @@
       </w:r>
       <w:proofErr w:type="spellEnd"/>
       <w:r>
-        <w:t xml:space="preserve"> alert, engineers </w:t>
-      </w:r>
-      <w:proofErr w:type="gramStart"/>
-      <w:r>
-        <w:t>have to</w:t>
-      </w:r>
-      <w:proofErr w:type="gramEnd"/>
-      <w:r>
-        <w:t xml:space="preserve"> diagnose the OOC </w:t>
+        <w:t xml:space="preserve"> alert, engineers have to diagnose the OOC </w:t>
       </w:r>
       <w:r>
         <w:t>char</w:t>
@@ -797,7 +781,6 @@
       <w:r>
         <w:t xml:space="preserve"> </w:t>
       </w:r>
-      <w:proofErr w:type="gramStart"/>
       <w:r>
         <w:lastRenderedPageBreak/>
         <w:t xml:space="preserve">are </w:t>
@@ -805,7 +788,6 @@
       <w:r>
         <w:t>the parameters</w:t>
       </w:r>
-      <w:proofErr w:type="gramEnd"/>
       <w:r>
         <w:t xml:space="preserve"> </w:t>
       </w:r>
@@ -1017,11 +999,11 @@
           <w:color w:val="FF0000"/>
         </w:rPr>
       </w:pPr>
-      <w:bookmarkStart w:id="0" w:name="_Hlk11676781"/>
+      <w:bookmarkStart w:id="1" w:name="_Hlk11676781"/>
       <w:r>
         <w:t xml:space="preserve">A detailed methodology is explained and discussed in the later sections to </w:t>
       </w:r>
-      <w:bookmarkEnd w:id="0"/>
+      <w:bookmarkEnd w:id="1"/>
       <w:r>
         <w:t xml:space="preserve">better illustrate the usefulness of the proposed approach. Section II explains the </w:t>
       </w:r>
@@ -1255,18 +1237,10 @@
         <w:t>nance (CM)</w:t>
       </w:r>
       <w:r>
-        <w:t xml:space="preserve">, process </w:t>
-      </w:r>
-      <w:proofErr w:type="gramStart"/>
-      <w:r>
-        <w:t xml:space="preserve">chambers,  </w:t>
-      </w:r>
-      <w:r>
-        <w:t>recipes</w:t>
-      </w:r>
-      <w:proofErr w:type="gramEnd"/>
-      <w:r>
-        <w:t xml:space="preserve">, </w:t>
+        <w:t xml:space="preserve">, process chambers,  </w:t>
+      </w:r>
+      <w:r>
+        <w:t xml:space="preserve">recipes, </w:t>
       </w:r>
       <w:r>
         <w:t>special work request (SWR), quality deviation report (QDR)</w:t>
@@ -5890,15 +5864,7 @@
         <w:t>st</w:t>
       </w:r>
       <w:r>
-        <w:t xml:space="preserve"> round of ranking does perform </w:t>
-      </w:r>
-      <w:proofErr w:type="gramStart"/>
-      <w:r>
-        <w:t>absolutely good</w:t>
-      </w:r>
-      <w:proofErr w:type="gramEnd"/>
-      <w:r>
-        <w:t xml:space="preserve"> accuracy, sometimes </w:t>
+        <w:t xml:space="preserve"> round of ranking does perform absolutely good accuracy, sometimes </w:t>
       </w:r>
       <w:r>
         <w:t xml:space="preserve">AD highlights obviously not true root causes </w:t>
@@ -5934,15 +5900,7 @@
         <w:t>nd</w:t>
       </w:r>
       <w:r>
-        <w:t xml:space="preserve"> round of ranking helps </w:t>
-      </w:r>
-      <w:proofErr w:type="gramStart"/>
-      <w:r>
-        <w:t>reduce</w:t>
-      </w:r>
-      <w:proofErr w:type="gramEnd"/>
-      <w:r>
-        <w:t xml:space="preserve"> false alarms.</w:t>
+        <w:t xml:space="preserve"> round of ranking helps reduce false alarms.</w:t>
       </w:r>
     </w:p>
     <w:p>
@@ -6325,7 +6283,6 @@
         </w:rPr>
         <w:t xml:space="preserve"> A false alarm </w:t>
       </w:r>
-      <w:proofErr w:type="gramStart"/>
       <w:r>
         <w:rPr>
           <w:sz w:val="16"/>
@@ -6333,7 +6290,6 @@
         </w:rPr>
         <w:t>example</w:t>
       </w:r>
-      <w:proofErr w:type="gramEnd"/>
       <w:r>
         <w:rPr>
           <w:sz w:val="16"/>
@@ -6431,7 +6387,13 @@
         <w:t xml:space="preserve"> of trend detection algorithm such as </w:t>
       </w:r>
       <w:r>
-        <w:t xml:space="preserve">the range of slope difference, upper and lower limitations of OOC percentage from curves representing all the instances in some step. Those parameters are learning from Past Lesson Learnt Library stored all the past analysis results in MSSQL. </w:t>
+        <w:t xml:space="preserve">the range of slope difference, upper and lower limitations of OOC percentage from curves representing all the instances in some step. Those parameters are learning </w:t>
+      </w:r>
+      <w:r>
+        <w:t xml:space="preserve">and adjusted </w:t>
+      </w:r>
+      <w:r>
+        <w:t xml:space="preserve">from Past Lesson Learnt Library stored all the past analysis results in MSSQL. </w:t>
       </w:r>
       <w:r>
         <w:t xml:space="preserve">Fig. 5 illustrates the proposed trend detection flow. </w:t>
@@ -6553,26 +6515,13 @@
       </w:pPr>
       <w:r>
         <w:lastRenderedPageBreak/>
-        <w:t xml:space="preserve">Curve trend detection </w:t>
-      </w:r>
-      <w:proofErr w:type="gramStart"/>
-      <w:r>
-        <w:t>definitely reduces</w:t>
-      </w:r>
-      <w:proofErr w:type="gramEnd"/>
-      <w:r>
-        <w:t xml:space="preserve"> many false alarms. A comparison of potential root causes provided by AD before and after the 2</w:t>
+        <w:t>Curve trend detection definitely reduces many false alarms. A comparison of potential root causes provided by AD before and after the 2</w:t>
       </w:r>
       <w:r>
         <w:t>nd</w:t>
       </w:r>
       <w:r>
-        <w:t xml:space="preserve"> rou</w:t>
-      </w:r>
-      <w:bookmarkStart w:id="1" w:name="_GoBack"/>
-      <w:bookmarkEnd w:id="1"/>
-      <w:r>
-        <w:t xml:space="preserve">nd of ranking is depicted in </w:t>
+        <w:t xml:space="preserve"> round of ranking is depicted in </w:t>
       </w:r>
       <w:r>
         <w:t xml:space="preserve">Table </w:t>
@@ -7664,21 +7613,7 @@
               <w:rPr>
                 <w:b w:val="0"/>
               </w:rPr>
-              <w:t xml:space="preserve">5430-11 GATE </w:t>
-            </w:r>
-            <w:proofErr w:type="gramStart"/>
-            <w:r>
-              <w:rPr>
-                <w:b w:val="0"/>
-              </w:rPr>
-              <w:t>PRE OXIDATION</w:t>
-            </w:r>
-            <w:proofErr w:type="gramEnd"/>
-            <w:r>
-              <w:rPr>
-                <w:b w:val="0"/>
-              </w:rPr>
-              <w:t xml:space="preserve"> CLN</w:t>
+              <w:t>5430-11 GATE PRE OXIDATION CLN</w:t>
             </w:r>
           </w:p>
         </w:tc>
@@ -8738,11 +8673,7 @@
         <w:t>In recent 6 months</w:t>
       </w:r>
       <w:r>
-        <w:t xml:space="preserve">, </w:t>
-      </w:r>
-      <w:proofErr w:type="gramStart"/>
-      <w:r>
-        <w:t>1</w:t>
+        <w:t>, 1</w:t>
       </w:r>
       <w:r>
         <w:t>6</w:t>
@@ -8753,7 +8684,6 @@
       <w:r>
         <w:t>win</w:t>
       </w:r>
-      <w:proofErr w:type="gramEnd"/>
       <w:r>
         <w:t xml:space="preserve"> cases have been </w:t>
       </w:r>
@@ -9105,13 +9035,8 @@
               <w:jc w:val="left"/>
             </w:pPr>
             <w:r>
-              <w:t xml:space="preserve">N28A 1220-22 SGDP PRE POLY DEP 4 </w:t>
-            </w:r>
-            <w:proofErr w:type="gramStart"/>
-            <w:r>
-              <w:t>SCATTER</w:t>
-            </w:r>
-            <w:proofErr w:type="gramEnd"/>
+              <w:t>N28A 1220-22 SGDP PRE POLY DEP 4 SCATTER</w:t>
+            </w:r>
           </w:p>
         </w:tc>
         <w:tc>
@@ -10086,21 +10011,7 @@
         <w:rPr>
           <w:color w:val="000000" w:themeColor="text1"/>
         </w:rPr>
-        <w:t xml:space="preserve">. </w:t>
-      </w:r>
-      <w:proofErr w:type="gramStart"/>
-      <w:r>
-        <w:rPr>
-          <w:color w:val="000000" w:themeColor="text1"/>
-        </w:rPr>
-        <w:t>In order to</w:t>
-      </w:r>
-      <w:proofErr w:type="gramEnd"/>
-      <w:r>
-        <w:rPr>
-          <w:color w:val="000000" w:themeColor="text1"/>
-        </w:rPr>
-        <w:t xml:space="preserve"> assure high product quality and low cost, a</w:t>
+        <w:t>. In order to assure high product quality and low cost, a</w:t>
       </w:r>
       <w:r>
         <w:rPr>
@@ -10236,13 +10147,8 @@
       <w:r>
         <w:t xml:space="preserve">t has captured </w:t>
       </w:r>
-      <w:proofErr w:type="gramStart"/>
-      <w:r>
-        <w:t>16 win</w:t>
-      </w:r>
-      <w:proofErr w:type="gramEnd"/>
-      <w:r>
-        <w:t xml:space="preserve"> cases in recent 6 months</w:t>
+      <w:r>
+        <w:t>16 win cases in recent 6 months</w:t>
       </w:r>
       <w:r>
         <w:t xml:space="preserve"> and </w:t>
@@ -10640,7 +10546,6 @@
         <w:pStyle w:val="Bios-FirstParagraph"/>
       </w:pPr>
       <w:proofErr w:type="spellStart"/>
-      <w:proofErr w:type="gramStart"/>
       <w:r>
         <w:rPr>
           <w:b/>
@@ -10648,7 +10553,6 @@
         <w:t>P.Tan</w:t>
       </w:r>
       <w:proofErr w:type="spellEnd"/>
-      <w:proofErr w:type="gramEnd"/>
       <w:r>
         <w:t xml:space="preserve"> </w:t>
       </w:r>
@@ -10670,7 +10574,7 @@
         <w:t xml:space="preserve">currently </w:t>
       </w:r>
       <w:r>
-        <w:t>the</w:t>
+        <w:t>a</w:t>
       </w:r>
       <w:r>
         <w:t xml:space="preserve"> Data Science Manager</w:t>
@@ -10725,7 +10629,13 @@
         <w:t xml:space="preserve">     </w:t>
       </w:r>
       <w:r>
-        <w:t xml:space="preserve">He joined TECH as Test Application Engineer in Probe in 2007. He is one of the pioneers starting Big Data project at Micron in 2014 and currently works as the Data Science </w:t>
+        <w:t xml:space="preserve">He joined TECH as Test Application Engineer in Probe in 2007. He is one of the pioneers starting Big Data project at Micron in 2014 and currently works as </w:t>
+      </w:r>
+      <w:r>
+        <w:t>a</w:t>
+      </w:r>
+      <w:r>
+        <w:t xml:space="preserve"> Data Science </w:t>
       </w:r>
       <w:r>
         <w:t xml:space="preserve">Senior </w:t>
@@ -14914,7 +14824,7 @@
 </file>
 
 <file path=customXml/itemProps5.xml><?xml version="1.0" encoding="utf-8"?>
-<ds:datastoreItem xmlns:ds="http://schemas.openxmlformats.org/officeDocument/2006/customXml" ds:itemID="{4635DD14-A23E-4286-B8C5-2A9F307A384B}">
+<ds:datastoreItem xmlns:ds="http://schemas.openxmlformats.org/officeDocument/2006/customXml" ds:itemID="{728B4846-B811-4A48-974D-6BAD678E4577}">
   <ds:schemaRefs>
     <ds:schemaRef ds:uri="http://schemas.openxmlformats.org/officeDocument/2006/bibliography"/>
   </ds:schemaRefs>

</xml_diff>